<commit_message>
IMPROVE: Slimme IoT-Toepassing Opdracht Finished
</commit_message>
<xml_diff>
--- a/Improve 1/Slimme IoT-Toepassing.docx
+++ b/Improve 1/Slimme IoT-Toepassing.docx
@@ -7,6 +7,8 @@
         <w:rPr>
           <w:b/>
           <w:bCs/>
+          <w:noProof w:val="0"/>
+          <w:lang w:val="nl-NL"/>
         </w:rPr>
         <w:id w:val="1004096609"/>
         <w:docPartObj>
@@ -20,6 +22,8 @@
             <w:rPr>
               <w:b/>
               <w:bCs/>
+              <w:noProof w:val="0"/>
+              <w:lang w:val="nl-NL"/>
             </w:rPr>
           </w:pPr>
         </w:p>
@@ -28,12 +32,16 @@
             <w:rPr>
               <w:b/>
               <w:bCs/>
+              <w:noProof w:val="0"/>
+              <w:lang w:val="nl-NL"/>
             </w:rPr>
           </w:pPr>
           <w:r>
             <w:rPr>
               <w:b/>
               <w:bCs/>
+              <w:noProof w:val="0"/>
+              <w:lang w:val="nl-NL"/>
             </w:rPr>
             <mc:AlternateContent>
               <mc:Choice Requires="wpg">
@@ -405,6 +413,8 @@
             <w:rPr>
               <w:b/>
               <w:bCs/>
+              <w:noProof w:val="0"/>
+              <w:lang w:val="nl-NL"/>
             </w:rPr>
             <mc:AlternateContent>
               <mc:Choice Requires="wps">
@@ -571,6 +581,8 @@
             <w:rPr>
               <w:b/>
               <w:bCs/>
+              <w:noProof w:val="0"/>
+              <w:lang w:val="nl-NL"/>
             </w:rPr>
             <mc:AlternateContent>
               <mc:Choice Requires="wps">
@@ -822,6 +834,8 @@
             <w:rPr>
               <w:b/>
               <w:bCs/>
+              <w:noProof w:val="0"/>
+              <w:lang w:val="nl-NL"/>
             </w:rPr>
             <mc:AlternateContent>
               <mc:Choice Requires="wps">
@@ -896,9 +910,8 @@
                                   <w:alias w:val="Jaar"/>
                                   <w:tag w:val=""/>
                                   <w:id w:val="1595126926"/>
-                                  <w:showingPlcHdr/>
                                   <w:dataBinding w:prefixMappings="xmlns:ns0='http://schemas.microsoft.com/office/2006/coverPageProps' " w:xpath="/ns0:CoverPageProperties[1]/ns0:PublishDate[1]" w:storeItemID="{55AF091B-3C7A-41E3-B477-F2FDAA23CFDA}"/>
-                                  <w:date w:fullDate="2012-03-16T00:00:00Z">
+                                  <w:date w:fullDate="2023-01-01T00:00:00Z">
                                     <w:dateFormat w:val="yyyy"/>
                                     <w:lid w:val="nl-NL"/>
                                     <w:storeMappedDataAs w:val="dateTime"/>
@@ -922,7 +935,7 @@
                                         <w:sz w:val="24"/>
                                         <w:szCs w:val="24"/>
                                       </w:rPr>
-                                      <w:t>[Jaar]</w:t>
+                                      <w:t>2023</w:t>
                                     </w:r>
                                   </w:p>
                                 </w:sdtContent>
@@ -963,9 +976,8 @@
                             <w:alias w:val="Jaar"/>
                             <w:tag w:val=""/>
                             <w:id w:val="1595126926"/>
-                            <w:showingPlcHdr/>
                             <w:dataBinding w:prefixMappings="xmlns:ns0='http://schemas.microsoft.com/office/2006/coverPageProps' " w:xpath="/ns0:CoverPageProperties[1]/ns0:PublishDate[1]" w:storeItemID="{55AF091B-3C7A-41E3-B477-F2FDAA23CFDA}"/>
-                            <w:date w:fullDate="2012-03-16T00:00:00Z">
+                            <w:date w:fullDate="2023-01-01T00:00:00Z">
                               <w:dateFormat w:val="yyyy"/>
                               <w:lid w:val="nl-NL"/>
                               <w:storeMappedDataAs w:val="dateTime"/>
@@ -989,7 +1001,7 @@
                                   <w:sz w:val="24"/>
                                   <w:szCs w:val="24"/>
                                 </w:rPr>
-                                <w:t>[Jaar]</w:t>
+                                <w:t>2023</w:t>
                               </w:r>
                             </w:p>
                           </w:sdtContent>
@@ -1007,52 +1019,943 @@
               <w:rFonts w:asciiTheme="minorHAnsi" w:hAnsiTheme="minorHAnsi"/>
               <w:b/>
               <w:bCs/>
+              <w:noProof w:val="0"/>
+              <w:lang w:val="nl-NL"/>
             </w:rPr>
             <w:br w:type="page"/>
           </w:r>
         </w:p>
       </w:sdtContent>
     </w:sdt>
+    <w:bookmarkStart w:id="0" w:name="_Toc148451288" w:displacedByCustomXml="next"/>
+    <w:sdt>
+      <w:sdtPr>
+        <w:rPr>
+          <w:rFonts w:ascii="Arial" w:eastAsiaTheme="minorHAnsi" w:hAnsi="Arial" w:cstheme="minorBidi"/>
+          <w:color w:val="auto"/>
+          <w:sz w:val="22"/>
+          <w:szCs w:val="22"/>
+          <w:lang w:eastAsia="en-US"/>
+        </w:rPr>
+        <w:id w:val="1744919107"/>
+        <w:docPartObj>
+          <w:docPartGallery w:val="Table of Contents"/>
+          <w:docPartUnique/>
+        </w:docPartObj>
+      </w:sdtPr>
+      <w:sdtEndPr>
+        <w:rPr>
+          <w:b/>
+          <w:bCs/>
+        </w:rPr>
+      </w:sdtEndPr>
+      <w:sdtContent>
+        <w:p>
+          <w:pPr>
+            <w:pStyle w:val="Kopvaninhoudsopgave"/>
+          </w:pPr>
+          <w:r>
+            <w:t>Inhoud</w:t>
+          </w:r>
+        </w:p>
+        <w:p>
+          <w:pPr>
+            <w:pStyle w:val="Inhopg1"/>
+            <w:tabs>
+              <w:tab w:val="right" w:leader="dot" w:pos="9016"/>
+            </w:tabs>
+            <w:rPr>
+              <w:rFonts w:asciiTheme="minorHAnsi" w:eastAsiaTheme="minorEastAsia" w:hAnsiTheme="minorHAnsi"/>
+              <w:noProof w:val="0"/>
+              <w:kern w:val="2"/>
+              <w:lang w:val="nl-NL" w:eastAsia="en-BE"/>
+              <w14:ligatures w14:val="standardContextual"/>
+            </w:rPr>
+          </w:pPr>
+          <w:r>
+            <w:rPr>
+              <w:noProof w:val="0"/>
+              <w:lang w:val="nl-NL"/>
+            </w:rPr>
+            <w:fldChar w:fldCharType="begin"/>
+          </w:r>
+          <w:r>
+            <w:rPr>
+              <w:noProof w:val="0"/>
+              <w:lang w:val="nl-NL"/>
+            </w:rPr>
+            <w:instrText xml:space="preserve"> TOC \o "1-3" \h \z \u </w:instrText>
+          </w:r>
+          <w:r>
+            <w:rPr>
+              <w:noProof w:val="0"/>
+              <w:lang w:val="nl-NL"/>
+            </w:rPr>
+            <w:fldChar w:fldCharType="separate"/>
+          </w:r>
+          <w:hyperlink w:anchor="_Toc150092486" w:history="1">
+            <w:r>
+              <w:rPr>
+                <w:rStyle w:val="Hyperlink"/>
+                <w:noProof w:val="0"/>
+                <w:lang w:val="nl-NL"/>
+              </w:rPr>
+              <w:t>Inleiding</w:t>
+            </w:r>
+            <w:r>
+              <w:rPr>
+                <w:noProof w:val="0"/>
+                <w:webHidden/>
+                <w:lang w:val="nl-NL"/>
+              </w:rPr>
+              <w:tab/>
+            </w:r>
+            <w:r>
+              <w:rPr>
+                <w:noProof w:val="0"/>
+                <w:webHidden/>
+                <w:lang w:val="nl-NL"/>
+              </w:rPr>
+              <w:fldChar w:fldCharType="begin"/>
+            </w:r>
+            <w:r>
+              <w:rPr>
+                <w:noProof w:val="0"/>
+                <w:webHidden/>
+                <w:lang w:val="nl-NL"/>
+              </w:rPr>
+              <w:instrText xml:space="preserve"> PAGEREF _Toc150092486 \h </w:instrText>
+            </w:r>
+            <w:r>
+              <w:rPr>
+                <w:noProof w:val="0"/>
+                <w:webHidden/>
+                <w:lang w:val="nl-NL"/>
+              </w:rPr>
+            </w:r>
+            <w:r>
+              <w:rPr>
+                <w:noProof w:val="0"/>
+                <w:webHidden/>
+                <w:lang w:val="nl-NL"/>
+              </w:rPr>
+              <w:fldChar w:fldCharType="separate"/>
+            </w:r>
+            <w:r>
+              <w:rPr>
+                <w:webHidden/>
+                <w:lang w:val="nl-NL"/>
+              </w:rPr>
+              <w:t>2</w:t>
+            </w:r>
+            <w:r>
+              <w:rPr>
+                <w:noProof w:val="0"/>
+                <w:webHidden/>
+                <w:lang w:val="nl-NL"/>
+              </w:rPr>
+              <w:fldChar w:fldCharType="end"/>
+            </w:r>
+          </w:hyperlink>
+        </w:p>
+        <w:p>
+          <w:pPr>
+            <w:pStyle w:val="Inhopg1"/>
+            <w:tabs>
+              <w:tab w:val="right" w:leader="dot" w:pos="9016"/>
+            </w:tabs>
+            <w:rPr>
+              <w:rFonts w:asciiTheme="minorHAnsi" w:eastAsiaTheme="minorEastAsia" w:hAnsiTheme="minorHAnsi"/>
+              <w:noProof w:val="0"/>
+              <w:kern w:val="2"/>
+              <w:lang w:val="nl-NL" w:eastAsia="en-BE"/>
+              <w14:ligatures w14:val="standardContextual"/>
+            </w:rPr>
+          </w:pPr>
+          <w:hyperlink w:anchor="_Toc150092487" w:history="1">
+            <w:r>
+              <w:rPr>
+                <w:rStyle w:val="Hyperlink"/>
+                <w:noProof w:val="0"/>
+                <w:lang w:val="nl-NL"/>
+              </w:rPr>
+              <w:t>Wyze camera</w:t>
+            </w:r>
+            <w:r>
+              <w:rPr>
+                <w:noProof w:val="0"/>
+                <w:webHidden/>
+                <w:lang w:val="nl-NL"/>
+              </w:rPr>
+              <w:tab/>
+            </w:r>
+            <w:r>
+              <w:rPr>
+                <w:noProof w:val="0"/>
+                <w:webHidden/>
+                <w:lang w:val="nl-NL"/>
+              </w:rPr>
+              <w:fldChar w:fldCharType="begin"/>
+            </w:r>
+            <w:r>
+              <w:rPr>
+                <w:noProof w:val="0"/>
+                <w:webHidden/>
+                <w:lang w:val="nl-NL"/>
+              </w:rPr>
+              <w:instrText xml:space="preserve"> PAGEREF _Toc150092487 \h </w:instrText>
+            </w:r>
+            <w:r>
+              <w:rPr>
+                <w:noProof w:val="0"/>
+                <w:webHidden/>
+                <w:lang w:val="nl-NL"/>
+              </w:rPr>
+            </w:r>
+            <w:r>
+              <w:rPr>
+                <w:noProof w:val="0"/>
+                <w:webHidden/>
+                <w:lang w:val="nl-NL"/>
+              </w:rPr>
+              <w:fldChar w:fldCharType="separate"/>
+            </w:r>
+            <w:r>
+              <w:rPr>
+                <w:webHidden/>
+                <w:lang w:val="nl-NL"/>
+              </w:rPr>
+              <w:t>2</w:t>
+            </w:r>
+            <w:r>
+              <w:rPr>
+                <w:noProof w:val="0"/>
+                <w:webHidden/>
+                <w:lang w:val="nl-NL"/>
+              </w:rPr>
+              <w:fldChar w:fldCharType="end"/>
+            </w:r>
+          </w:hyperlink>
+        </w:p>
+        <w:p>
+          <w:pPr>
+            <w:pStyle w:val="Inhopg1"/>
+            <w:tabs>
+              <w:tab w:val="right" w:leader="dot" w:pos="9016"/>
+            </w:tabs>
+            <w:rPr>
+              <w:rFonts w:asciiTheme="minorHAnsi" w:eastAsiaTheme="minorEastAsia" w:hAnsiTheme="minorHAnsi"/>
+              <w:noProof w:val="0"/>
+              <w:kern w:val="2"/>
+              <w:lang w:val="nl-NL" w:eastAsia="en-BE"/>
+              <w14:ligatures w14:val="standardContextual"/>
+            </w:rPr>
+          </w:pPr>
+          <w:hyperlink w:anchor="_Toc150092488" w:history="1">
+            <w:r>
+              <w:rPr>
+                <w:rStyle w:val="Hyperlink"/>
+                <w:noProof w:val="0"/>
+                <w:lang w:val="nl-NL"/>
+              </w:rPr>
+              <w:t>Werking slimme parkeerbeheer</w:t>
+            </w:r>
+            <w:r>
+              <w:rPr>
+                <w:noProof w:val="0"/>
+                <w:webHidden/>
+                <w:lang w:val="nl-NL"/>
+              </w:rPr>
+              <w:tab/>
+            </w:r>
+            <w:r>
+              <w:rPr>
+                <w:noProof w:val="0"/>
+                <w:webHidden/>
+                <w:lang w:val="nl-NL"/>
+              </w:rPr>
+              <w:fldChar w:fldCharType="begin"/>
+            </w:r>
+            <w:r>
+              <w:rPr>
+                <w:noProof w:val="0"/>
+                <w:webHidden/>
+                <w:lang w:val="nl-NL"/>
+              </w:rPr>
+              <w:instrText xml:space="preserve"> PAGEREF _Toc150092488 \h </w:instrText>
+            </w:r>
+            <w:r>
+              <w:rPr>
+                <w:noProof w:val="0"/>
+                <w:webHidden/>
+                <w:lang w:val="nl-NL"/>
+              </w:rPr>
+            </w:r>
+            <w:r>
+              <w:rPr>
+                <w:noProof w:val="0"/>
+                <w:webHidden/>
+                <w:lang w:val="nl-NL"/>
+              </w:rPr>
+              <w:fldChar w:fldCharType="separate"/>
+            </w:r>
+            <w:r>
+              <w:rPr>
+                <w:webHidden/>
+                <w:lang w:val="nl-NL"/>
+              </w:rPr>
+              <w:t>2</w:t>
+            </w:r>
+            <w:r>
+              <w:rPr>
+                <w:noProof w:val="0"/>
+                <w:webHidden/>
+                <w:lang w:val="nl-NL"/>
+              </w:rPr>
+              <w:fldChar w:fldCharType="end"/>
+            </w:r>
+          </w:hyperlink>
+        </w:p>
+        <w:p>
+          <w:pPr>
+            <w:pStyle w:val="Inhopg1"/>
+            <w:tabs>
+              <w:tab w:val="right" w:leader="dot" w:pos="9016"/>
+            </w:tabs>
+            <w:rPr>
+              <w:rFonts w:asciiTheme="minorHAnsi" w:eastAsiaTheme="minorEastAsia" w:hAnsiTheme="minorHAnsi"/>
+              <w:noProof w:val="0"/>
+              <w:kern w:val="2"/>
+              <w:lang w:val="nl-NL" w:eastAsia="en-BE"/>
+              <w14:ligatures w14:val="standardContextual"/>
+            </w:rPr>
+          </w:pPr>
+          <w:hyperlink w:anchor="_Toc150092489" w:history="1">
+            <w:r>
+              <w:rPr>
+                <w:rStyle w:val="Hyperlink"/>
+                <w:noProof w:val="0"/>
+                <w:lang w:val="nl-NL"/>
+              </w:rPr>
+              <w:t>Voor en nadelen</w:t>
+            </w:r>
+            <w:r>
+              <w:rPr>
+                <w:noProof w:val="0"/>
+                <w:webHidden/>
+                <w:lang w:val="nl-NL"/>
+              </w:rPr>
+              <w:tab/>
+            </w:r>
+            <w:r>
+              <w:rPr>
+                <w:noProof w:val="0"/>
+                <w:webHidden/>
+                <w:lang w:val="nl-NL"/>
+              </w:rPr>
+              <w:fldChar w:fldCharType="begin"/>
+            </w:r>
+            <w:r>
+              <w:rPr>
+                <w:noProof w:val="0"/>
+                <w:webHidden/>
+                <w:lang w:val="nl-NL"/>
+              </w:rPr>
+              <w:instrText xml:space="preserve"> PAGEREF _Toc150092489 \h </w:instrText>
+            </w:r>
+            <w:r>
+              <w:rPr>
+                <w:noProof w:val="0"/>
+                <w:webHidden/>
+                <w:lang w:val="nl-NL"/>
+              </w:rPr>
+            </w:r>
+            <w:r>
+              <w:rPr>
+                <w:noProof w:val="0"/>
+                <w:webHidden/>
+                <w:lang w:val="nl-NL"/>
+              </w:rPr>
+              <w:fldChar w:fldCharType="separate"/>
+            </w:r>
+            <w:r>
+              <w:rPr>
+                <w:webHidden/>
+                <w:lang w:val="nl-NL"/>
+              </w:rPr>
+              <w:t>3</w:t>
+            </w:r>
+            <w:r>
+              <w:rPr>
+                <w:noProof w:val="0"/>
+                <w:webHidden/>
+                <w:lang w:val="nl-NL"/>
+              </w:rPr>
+              <w:fldChar w:fldCharType="end"/>
+            </w:r>
+          </w:hyperlink>
+        </w:p>
+        <w:p>
+          <w:pPr>
+            <w:pStyle w:val="Inhopg1"/>
+            <w:tabs>
+              <w:tab w:val="right" w:leader="dot" w:pos="9016"/>
+            </w:tabs>
+            <w:rPr>
+              <w:rFonts w:asciiTheme="minorHAnsi" w:eastAsiaTheme="minorEastAsia" w:hAnsiTheme="minorHAnsi"/>
+              <w:noProof w:val="0"/>
+              <w:kern w:val="2"/>
+              <w:lang w:val="nl-NL" w:eastAsia="en-BE"/>
+              <w14:ligatures w14:val="standardContextual"/>
+            </w:rPr>
+          </w:pPr>
+          <w:hyperlink w:anchor="_Toc150092490" w:history="1">
+            <w:r>
+              <w:rPr>
+                <w:rStyle w:val="Hyperlink"/>
+                <w:noProof w:val="0"/>
+                <w:lang w:val="nl-NL"/>
+              </w:rPr>
+              <w:t>Conclusie</w:t>
+            </w:r>
+            <w:r>
+              <w:rPr>
+                <w:noProof w:val="0"/>
+                <w:webHidden/>
+                <w:lang w:val="nl-NL"/>
+              </w:rPr>
+              <w:tab/>
+            </w:r>
+            <w:r>
+              <w:rPr>
+                <w:noProof w:val="0"/>
+                <w:webHidden/>
+                <w:lang w:val="nl-NL"/>
+              </w:rPr>
+              <w:fldChar w:fldCharType="begin"/>
+            </w:r>
+            <w:r>
+              <w:rPr>
+                <w:noProof w:val="0"/>
+                <w:webHidden/>
+                <w:lang w:val="nl-NL"/>
+              </w:rPr>
+              <w:instrText xml:space="preserve"> PAGEREF _Toc150092490 \h </w:instrText>
+            </w:r>
+            <w:r>
+              <w:rPr>
+                <w:noProof w:val="0"/>
+                <w:webHidden/>
+                <w:lang w:val="nl-NL"/>
+              </w:rPr>
+            </w:r>
+            <w:r>
+              <w:rPr>
+                <w:noProof w:val="0"/>
+                <w:webHidden/>
+                <w:lang w:val="nl-NL"/>
+              </w:rPr>
+              <w:fldChar w:fldCharType="separate"/>
+            </w:r>
+            <w:r>
+              <w:rPr>
+                <w:webHidden/>
+                <w:lang w:val="nl-NL"/>
+              </w:rPr>
+              <w:t>3</w:t>
+            </w:r>
+            <w:r>
+              <w:rPr>
+                <w:noProof w:val="0"/>
+                <w:webHidden/>
+                <w:lang w:val="nl-NL"/>
+              </w:rPr>
+              <w:fldChar w:fldCharType="end"/>
+            </w:r>
+          </w:hyperlink>
+        </w:p>
+        <w:p>
+          <w:pPr>
+            <w:pStyle w:val="Inhopg1"/>
+            <w:tabs>
+              <w:tab w:val="right" w:leader="dot" w:pos="9016"/>
+            </w:tabs>
+            <w:rPr>
+              <w:rFonts w:asciiTheme="minorHAnsi" w:eastAsiaTheme="minorEastAsia" w:hAnsiTheme="minorHAnsi"/>
+              <w:noProof w:val="0"/>
+              <w:kern w:val="2"/>
+              <w:lang w:val="nl-NL" w:eastAsia="en-BE"/>
+              <w14:ligatures w14:val="standardContextual"/>
+            </w:rPr>
+          </w:pPr>
+          <w:hyperlink w:anchor="_Toc150092491" w:history="1">
+            <w:r>
+              <w:rPr>
+                <w:rStyle w:val="Hyperlink"/>
+                <w:noProof w:val="0"/>
+                <w:lang w:val="nl-NL"/>
+              </w:rPr>
+              <w:t>IoT-Schema</w:t>
+            </w:r>
+            <w:r>
+              <w:rPr>
+                <w:noProof w:val="0"/>
+                <w:webHidden/>
+                <w:lang w:val="nl-NL"/>
+              </w:rPr>
+              <w:tab/>
+            </w:r>
+            <w:r>
+              <w:rPr>
+                <w:noProof w:val="0"/>
+                <w:webHidden/>
+                <w:lang w:val="nl-NL"/>
+              </w:rPr>
+              <w:fldChar w:fldCharType="begin"/>
+            </w:r>
+            <w:r>
+              <w:rPr>
+                <w:noProof w:val="0"/>
+                <w:webHidden/>
+                <w:lang w:val="nl-NL"/>
+              </w:rPr>
+              <w:instrText xml:space="preserve"> PAGEREF _Toc150092491 \h </w:instrText>
+            </w:r>
+            <w:r>
+              <w:rPr>
+                <w:noProof w:val="0"/>
+                <w:webHidden/>
+                <w:lang w:val="nl-NL"/>
+              </w:rPr>
+            </w:r>
+            <w:r>
+              <w:rPr>
+                <w:noProof w:val="0"/>
+                <w:webHidden/>
+                <w:lang w:val="nl-NL"/>
+              </w:rPr>
+              <w:fldChar w:fldCharType="separate"/>
+            </w:r>
+            <w:r>
+              <w:rPr>
+                <w:webHidden/>
+                <w:lang w:val="nl-NL"/>
+              </w:rPr>
+              <w:t>4</w:t>
+            </w:r>
+            <w:r>
+              <w:rPr>
+                <w:noProof w:val="0"/>
+                <w:webHidden/>
+                <w:lang w:val="nl-NL"/>
+              </w:rPr>
+              <w:fldChar w:fldCharType="end"/>
+            </w:r>
+          </w:hyperlink>
+        </w:p>
+        <w:p>
+          <w:pPr>
+            <w:pStyle w:val="Inhopg1"/>
+            <w:tabs>
+              <w:tab w:val="right" w:leader="dot" w:pos="9016"/>
+            </w:tabs>
+            <w:rPr>
+              <w:rFonts w:asciiTheme="minorHAnsi" w:eastAsiaTheme="minorEastAsia" w:hAnsiTheme="minorHAnsi"/>
+              <w:noProof w:val="0"/>
+              <w:kern w:val="2"/>
+              <w:lang w:val="nl-NL" w:eastAsia="en-BE"/>
+              <w14:ligatures w14:val="standardContextual"/>
+            </w:rPr>
+          </w:pPr>
+          <w:hyperlink w:anchor="_Toc150092492" w:history="1">
+            <w:r>
+              <w:rPr>
+                <w:rStyle w:val="Hyperlink"/>
+                <w:noProof w:val="0"/>
+                <w:lang w:val="nl-NL"/>
+              </w:rPr>
+              <w:t>Bronnen</w:t>
+            </w:r>
+            <w:r>
+              <w:rPr>
+                <w:noProof w:val="0"/>
+                <w:webHidden/>
+                <w:lang w:val="nl-NL"/>
+              </w:rPr>
+              <w:tab/>
+            </w:r>
+            <w:r>
+              <w:rPr>
+                <w:noProof w:val="0"/>
+                <w:webHidden/>
+                <w:lang w:val="nl-NL"/>
+              </w:rPr>
+              <w:fldChar w:fldCharType="begin"/>
+            </w:r>
+            <w:r>
+              <w:rPr>
+                <w:noProof w:val="0"/>
+                <w:webHidden/>
+                <w:lang w:val="nl-NL"/>
+              </w:rPr>
+              <w:instrText xml:space="preserve"> PAGEREF _Toc150092492 \h </w:instrText>
+            </w:r>
+            <w:r>
+              <w:rPr>
+                <w:noProof w:val="0"/>
+                <w:webHidden/>
+                <w:lang w:val="nl-NL"/>
+              </w:rPr>
+            </w:r>
+            <w:r>
+              <w:rPr>
+                <w:noProof w:val="0"/>
+                <w:webHidden/>
+                <w:lang w:val="nl-NL"/>
+              </w:rPr>
+              <w:fldChar w:fldCharType="separate"/>
+            </w:r>
+            <w:r>
+              <w:rPr>
+                <w:webHidden/>
+                <w:lang w:val="nl-NL"/>
+              </w:rPr>
+              <w:t>4</w:t>
+            </w:r>
+            <w:r>
+              <w:rPr>
+                <w:noProof w:val="0"/>
+                <w:webHidden/>
+                <w:lang w:val="nl-NL"/>
+              </w:rPr>
+              <w:fldChar w:fldCharType="end"/>
+            </w:r>
+          </w:hyperlink>
+        </w:p>
+        <w:p>
+          <w:pPr>
+            <w:rPr>
+              <w:noProof w:val="0"/>
+              <w:lang w:val="nl-NL"/>
+            </w:rPr>
+          </w:pPr>
+          <w:r>
+            <w:rPr>
+              <w:b/>
+              <w:bCs/>
+              <w:noProof w:val="0"/>
+              <w:lang w:val="nl-NL"/>
+            </w:rPr>
+            <w:fldChar w:fldCharType="end"/>
+          </w:r>
+        </w:p>
+      </w:sdtContent>
+    </w:sdt>
+    <w:p>
+      <w:pPr>
+        <w:rPr>
+          <w:noProof w:val="0"/>
+          <w:lang w:val="nl-NL" w:eastAsia="en-BE"/>
+        </w:rPr>
+      </w:pPr>
+    </w:p>
+    <w:p>
+      <w:pPr>
+        <w:rPr>
+          <w:noProof w:val="0"/>
+          <w:lang w:val="nl-NL" w:eastAsia="en-BE"/>
+        </w:rPr>
+      </w:pPr>
+    </w:p>
+    <w:p>
+      <w:pPr>
+        <w:rPr>
+          <w:noProof w:val="0"/>
+          <w:lang w:val="nl-NL" w:eastAsia="en-BE"/>
+        </w:rPr>
+      </w:pPr>
+    </w:p>
+    <w:p>
+      <w:pPr>
+        <w:rPr>
+          <w:noProof w:val="0"/>
+          <w:lang w:val="nl-NL" w:eastAsia="en-BE"/>
+        </w:rPr>
+      </w:pPr>
+    </w:p>
+    <w:p>
+      <w:pPr>
+        <w:rPr>
+          <w:noProof w:val="0"/>
+          <w:lang w:val="nl-NL" w:eastAsia="en-BE"/>
+        </w:rPr>
+      </w:pPr>
+    </w:p>
+    <w:p>
+      <w:pPr>
+        <w:rPr>
+          <w:noProof w:val="0"/>
+          <w:lang w:val="nl-NL" w:eastAsia="en-BE"/>
+        </w:rPr>
+      </w:pPr>
+    </w:p>
+    <w:p>
+      <w:pPr>
+        <w:rPr>
+          <w:noProof w:val="0"/>
+          <w:lang w:val="nl-NL" w:eastAsia="en-BE"/>
+        </w:rPr>
+      </w:pPr>
+    </w:p>
+    <w:p>
+      <w:pPr>
+        <w:rPr>
+          <w:noProof w:val="0"/>
+          <w:lang w:val="nl-NL" w:eastAsia="en-BE"/>
+        </w:rPr>
+      </w:pPr>
+    </w:p>
+    <w:p>
+      <w:pPr>
+        <w:rPr>
+          <w:noProof w:val="0"/>
+          <w:lang w:val="nl-NL" w:eastAsia="en-BE"/>
+        </w:rPr>
+      </w:pPr>
+    </w:p>
+    <w:p>
+      <w:pPr>
+        <w:rPr>
+          <w:noProof w:val="0"/>
+          <w:lang w:val="nl-NL" w:eastAsia="en-BE"/>
+        </w:rPr>
+      </w:pPr>
+    </w:p>
+    <w:p>
+      <w:pPr>
+        <w:rPr>
+          <w:noProof w:val="0"/>
+          <w:lang w:val="nl-NL" w:eastAsia="en-BE"/>
+        </w:rPr>
+      </w:pPr>
+    </w:p>
+    <w:p>
+      <w:pPr>
+        <w:rPr>
+          <w:noProof w:val="0"/>
+          <w:lang w:val="nl-NL" w:eastAsia="en-BE"/>
+        </w:rPr>
+      </w:pPr>
+    </w:p>
+    <w:p>
+      <w:pPr>
+        <w:rPr>
+          <w:noProof w:val="0"/>
+          <w:lang w:val="nl-NL" w:eastAsia="en-BE"/>
+        </w:rPr>
+      </w:pPr>
+    </w:p>
+    <w:p>
+      <w:pPr>
+        <w:rPr>
+          <w:noProof w:val="0"/>
+          <w:lang w:val="nl-NL" w:eastAsia="en-BE"/>
+        </w:rPr>
+      </w:pPr>
+    </w:p>
+    <w:p>
+      <w:pPr>
+        <w:rPr>
+          <w:noProof w:val="0"/>
+          <w:lang w:val="nl-NL" w:eastAsia="en-BE"/>
+        </w:rPr>
+      </w:pPr>
+    </w:p>
+    <w:p>
+      <w:pPr>
+        <w:rPr>
+          <w:noProof w:val="0"/>
+          <w:lang w:val="nl-NL" w:eastAsia="en-BE"/>
+        </w:rPr>
+      </w:pPr>
+    </w:p>
+    <w:p>
+      <w:pPr>
+        <w:rPr>
+          <w:noProof w:val="0"/>
+          <w:lang w:val="nl-NL" w:eastAsia="en-BE"/>
+        </w:rPr>
+      </w:pPr>
+    </w:p>
+    <w:p>
+      <w:pPr>
+        <w:rPr>
+          <w:noProof w:val="0"/>
+          <w:lang w:val="nl-NL" w:eastAsia="en-BE"/>
+        </w:rPr>
+      </w:pPr>
+    </w:p>
+    <w:p>
+      <w:pPr>
+        <w:rPr>
+          <w:noProof w:val="0"/>
+          <w:lang w:val="nl-NL" w:eastAsia="en-BE"/>
+        </w:rPr>
+      </w:pPr>
+    </w:p>
+    <w:p>
+      <w:pPr>
+        <w:rPr>
+          <w:noProof w:val="0"/>
+          <w:lang w:val="nl-NL" w:eastAsia="en-BE"/>
+        </w:rPr>
+      </w:pPr>
+    </w:p>
+    <w:p>
+      <w:pPr>
+        <w:rPr>
+          <w:noProof w:val="0"/>
+          <w:lang w:val="nl-NL" w:eastAsia="en-BE"/>
+        </w:rPr>
+      </w:pPr>
+    </w:p>
+    <w:p>
+      <w:pPr>
+        <w:rPr>
+          <w:noProof w:val="0"/>
+          <w:lang w:val="nl-NL" w:eastAsia="en-BE"/>
+        </w:rPr>
+      </w:pPr>
+    </w:p>
+    <w:p>
+      <w:pPr>
+        <w:rPr>
+          <w:noProof w:val="0"/>
+          <w:lang w:val="nl-NL" w:eastAsia="en-BE"/>
+        </w:rPr>
+      </w:pPr>
+    </w:p>
+    <w:p>
+      <w:pPr>
+        <w:rPr>
+          <w:noProof w:val="0"/>
+          <w:lang w:val="nl-NL" w:eastAsia="en-BE"/>
+        </w:rPr>
+      </w:pPr>
+    </w:p>
+    <w:p>
+      <w:pPr>
+        <w:rPr>
+          <w:noProof w:val="0"/>
+          <w:lang w:val="nl-NL" w:eastAsia="en-BE"/>
+        </w:rPr>
+      </w:pPr>
+    </w:p>
+    <w:p>
+      <w:pPr>
+        <w:rPr>
+          <w:noProof w:val="0"/>
+          <w:lang w:val="nl-NL" w:eastAsia="en-BE"/>
+        </w:rPr>
+      </w:pPr>
+    </w:p>
+    <w:p>
+      <w:pPr>
+        <w:rPr>
+          <w:noProof w:val="0"/>
+          <w:lang w:val="nl-NL" w:eastAsia="en-BE"/>
+        </w:rPr>
+      </w:pPr>
+    </w:p>
+    <w:p>
+      <w:pPr>
+        <w:rPr>
+          <w:noProof w:val="0"/>
+          <w:lang w:val="nl-NL" w:eastAsia="en-BE"/>
+        </w:rPr>
+      </w:pPr>
+    </w:p>
     <w:p>
       <w:pPr>
         <w:pStyle w:val="Kop1"/>
-      </w:pPr>
-      <w:bookmarkStart w:id="0" w:name="_Toc148451288"/>
-      <w:r>
-        <w:lastRenderedPageBreak/>
+        <w:rPr>
+          <w:noProof w:val="0"/>
+          <w:lang w:val="nl-NL"/>
+        </w:rPr>
+      </w:pPr>
+      <w:bookmarkStart w:id="1" w:name="_Toc150092486"/>
+      <w:r>
+        <w:rPr>
+          <w:noProof w:val="0"/>
+          <w:lang w:val="nl-NL"/>
+        </w:rPr>
         <w:t>Inleiding</w:t>
       </w:r>
       <w:bookmarkEnd w:id="0"/>
-    </w:p>
-    <w:p/>
+      <w:bookmarkEnd w:id="1"/>
+    </w:p>
+    <w:p>
+      <w:pPr>
+        <w:rPr>
+          <w:noProof w:val="0"/>
+          <w:lang w:val="nl-NL"/>
+        </w:rPr>
+      </w:pPr>
+    </w:p>
     <w:p>
       <w:pPr>
         <w:rPr>
           <w:rFonts w:cs="Arial"/>
+          <w:noProof w:val="0"/>
+          <w:lang w:val="nl-NL"/>
         </w:rPr>
       </w:pPr>
       <w:r>
         <w:rPr>
           <w:rFonts w:cs="Arial"/>
-        </w:rPr>
-        <w:t>De zoektocht naar een beschikbare parkeerplaats leidt vaak tot opgestropte wegen, verhoogde luchtvervuiling en frustratie bij de bestuurders. Daarom heb ik gekozen om met behulp van de Wyze camera een slim parkeerbeheer systeem uit te werken.</w:t>
-      </w:r>
-    </w:p>
-    <w:p>
-      <w:pPr>
+          <w:noProof w:val="0"/>
+          <w:lang w:val="nl-NL"/>
+        </w:rPr>
+        <w:t xml:space="preserve">De zoektocht naar een beschikbare parkeerplaats leidt vaak tot </w:t>
+      </w:r>
+      <w:r>
         <w:rPr>
           <w:rFonts w:cs="Arial"/>
-        </w:rPr>
-      </w:pPr>
+          <w:noProof w:val="0"/>
+          <w:lang w:val="nl-NL"/>
+        </w:rPr>
+        <w:t>opgestopte</w:t>
+      </w:r>
       <w:r>
         <w:rPr>
           <w:rFonts w:cs="Arial"/>
+          <w:noProof w:val="0"/>
+          <w:lang w:val="nl-NL"/>
+        </w:rPr>
+        <w:t xml:space="preserve"> wegen, verhoogde luchtvervuiling en frustratie bij de bestuurders. Daarom heb ik gekozen om met behulp van de Wyze camera een slim parkeerbeheer systeem uit te werken.</w:t>
+      </w:r>
+    </w:p>
+    <w:p>
+      <w:pPr>
+        <w:rPr>
+          <w:rFonts w:cs="Arial"/>
+          <w:noProof w:val="0"/>
+          <w:lang w:val="nl-NL"/>
+        </w:rPr>
+      </w:pPr>
+      <w:r>
+        <w:rPr>
+          <w:rFonts w:cs="Arial"/>
+          <w:noProof w:val="0"/>
+          <w:lang w:val="nl-NL"/>
         </w:rPr>
         <w:t xml:space="preserve">In </w:t>
       </w:r>
       <w:r>
         <w:rPr>
           <w:rFonts w:cs="Arial"/>
+          <w:noProof w:val="0"/>
+          <w:lang w:val="nl-NL"/>
         </w:rPr>
         <w:t>de volgende secties van dit rapport ga ik het hebben over de werking van het slimme parkeerbeheersysteem, alle onderdelen die dit systeem opmaken, de voordelen die zo een systeem met zich meebrengen en ten slotte het analyseschema ingevuld voor deze toepassing.</w:t>
       </w:r>
@@ -1060,37 +1963,62 @@
     <w:p>
       <w:pPr>
         <w:rPr>
+          <w:noProof w:val="0"/>
           <w:sz w:val="24"/>
           <w:szCs w:val="24"/>
+          <w:lang w:val="nl-NL"/>
         </w:rPr>
       </w:pPr>
     </w:p>
     <w:p>
       <w:pPr>
         <w:pStyle w:val="Kop1"/>
-      </w:pPr>
-      <w:bookmarkStart w:id="1" w:name="_Toc148451289"/>
-      <w:r>
+        <w:rPr>
+          <w:noProof w:val="0"/>
+          <w:lang w:val="nl-NL"/>
+        </w:rPr>
+      </w:pPr>
+      <w:bookmarkStart w:id="2" w:name="_Toc148451289"/>
+      <w:bookmarkStart w:id="3" w:name="_Toc150092487"/>
+      <w:r>
+        <w:rPr>
+          <w:noProof w:val="0"/>
+          <w:lang w:val="nl-NL"/>
+        </w:rPr>
         <w:t>Wyze camera</w:t>
       </w:r>
-      <w:bookmarkEnd w:id="1"/>
-    </w:p>
-    <w:p/>
+      <w:bookmarkEnd w:id="2"/>
+      <w:bookmarkEnd w:id="3"/>
+    </w:p>
+    <w:p>
+      <w:pPr>
+        <w:rPr>
+          <w:noProof w:val="0"/>
+          <w:lang w:val="nl-NL"/>
+        </w:rPr>
+      </w:pPr>
+    </w:p>
     <w:p>
       <w:pPr>
         <w:rPr>
           <w:rFonts w:cs="Arial"/>
+          <w:noProof w:val="0"/>
+          <w:lang w:val="nl-NL"/>
         </w:rPr>
       </w:pPr>
       <w:r>
         <w:rPr>
           <w:rFonts w:cs="Arial"/>
+          <w:noProof w:val="0"/>
+          <w:lang w:val="nl-NL"/>
         </w:rPr>
         <w:t>Om te beginnen neem ik graag eerst een diepere duik in de camera zelf.</w:t>
       </w:r>
       <w:r>
         <w:rPr>
           <w:rFonts w:cs="Arial"/>
+          <w:noProof w:val="0"/>
+          <w:lang w:val="nl-NL"/>
         </w:rPr>
         <w:t xml:space="preserve"> Wyze maakt verschillende camera’s met elk hun eigen doelgroep. De camera die we vandaag onder de loep nemen is de “Wyze Cam Floodlight Pro”.</w:t>
       </w:r>
@@ -1099,120 +2027,1316 @@
       <w:pPr>
         <w:rPr>
           <w:rFonts w:cs="Arial"/>
+          <w:noProof w:val="0"/>
+          <w:lang w:val="nl-NL"/>
         </w:rPr>
       </w:pPr>
       <w:r>
         <w:rPr>
           <w:rFonts w:cs="Arial"/>
+          <w:noProof w:val="0"/>
+          <w:lang w:val="nl-NL"/>
         </w:rPr>
         <w:t xml:space="preserve">Deze camera heeft een 180° graden Field of View, wat wil zeggen dat ze geen enkele </w:t>
       </w:r>
       <w:r>
         <w:rPr>
           <w:rFonts w:cs="Arial"/>
+          <w:noProof w:val="0"/>
+          <w:lang w:val="nl-NL"/>
         </w:rPr>
         <w:t>dode hoek</w:t>
       </w:r>
       <w:r>
         <w:rPr>
           <w:rFonts w:cs="Arial"/>
-        </w:rPr>
-        <w:t xml:space="preserve"> heeft. Ook heeft de Floodlight Pro een 2,5 QHD Resolution wat ervoor zorgt dat het beeld ultra scherp is. Tot slot bezit deze camera over een LED array van 3000 lumen. </w:t>
+          <w:noProof w:val="0"/>
+          <w:lang w:val="nl-NL"/>
+        </w:rPr>
+        <w:t xml:space="preserve"> heeft. Ook heeft de Floodlight Pro een 2,5 QHD </w:t>
       </w:r>
       <w:r>
         <w:rPr>
           <w:rFonts w:cs="Arial"/>
+          <w:noProof w:val="0"/>
+          <w:lang w:val="nl-NL"/>
+        </w:rPr>
+        <w:t>Resolutie</w:t>
+      </w:r>
+      <w:r>
+        <w:rPr>
+          <w:rFonts w:cs="Arial"/>
+          <w:noProof w:val="0"/>
+          <w:lang w:val="nl-NL"/>
+        </w:rPr>
+        <w:t xml:space="preserve"> wat ervoor zorgt dat het beeld ultra scherp is. Tot slot bezit deze camera over een </w:t>
+      </w:r>
+      <w:r>
+        <w:rPr>
+          <w:rFonts w:cs="Arial"/>
+          <w:noProof w:val="0"/>
+          <w:lang w:val="nl-NL"/>
+        </w:rPr>
+        <w:t>LED-array</w:t>
+      </w:r>
+      <w:r>
+        <w:rPr>
+          <w:rFonts w:cs="Arial"/>
+          <w:noProof w:val="0"/>
+          <w:lang w:val="nl-NL"/>
+        </w:rPr>
+        <w:t xml:space="preserve"> van 3000 lumen. </w:t>
+      </w:r>
+      <w:r>
+        <w:rPr>
+          <w:rFonts w:cs="Arial"/>
+          <w:noProof w:val="0"/>
+          <w:lang w:val="nl-NL"/>
         </w:rPr>
         <w:t>Lumen is een maat van lichthelderheid, concreet wil dat hier zeggen</w:t>
       </w:r>
       <w:r>
         <w:rPr>
           <w:rFonts w:cs="Arial"/>
+          <w:noProof w:val="0"/>
+          <w:lang w:val="nl-NL"/>
         </w:rPr>
         <w:t xml:space="preserve"> dat de camera zelfs </w:t>
       </w:r>
       <w:r>
         <w:rPr>
           <w:rFonts w:cs="Arial"/>
+          <w:noProof w:val="0"/>
+          <w:lang w:val="nl-NL"/>
         </w:rPr>
         <w:t>in een donkere omgeving nog steeds volledig functioneel blijft.</w:t>
       </w:r>
     </w:p>
-    <w:p/>
+    <w:p>
+      <w:pPr>
+        <w:rPr>
+          <w:noProof w:val="0"/>
+          <w:lang w:val="nl-NL"/>
+        </w:rPr>
+      </w:pPr>
+    </w:p>
     <w:p>
       <w:pPr>
         <w:pStyle w:val="Kop1"/>
-      </w:pPr>
-      <w:bookmarkStart w:id="2" w:name="_Toc148451290"/>
-      <w:r>
+        <w:rPr>
+          <w:noProof w:val="0"/>
+          <w:lang w:val="nl-NL"/>
+        </w:rPr>
+      </w:pPr>
+      <w:bookmarkStart w:id="4" w:name="_Toc148451290"/>
+      <w:bookmarkStart w:id="5" w:name="_Toc150092488"/>
+      <w:r>
+        <w:rPr>
+          <w:noProof w:val="0"/>
+          <w:lang w:val="nl-NL"/>
+        </w:rPr>
         <w:t>Werking slimme parkeerbeheer</w:t>
       </w:r>
-      <w:bookmarkEnd w:id="2"/>
-    </w:p>
-    <w:p>
-      <w:pPr>
-        <w:rPr>
+      <w:bookmarkEnd w:id="4"/>
+      <w:bookmarkEnd w:id="5"/>
+    </w:p>
+    <w:p>
+      <w:pPr>
+        <w:rPr>
+          <w:noProof w:val="0"/>
           <w:sz w:val="20"/>
           <w:szCs w:val="20"/>
-        </w:rPr>
-      </w:pPr>
-    </w:p>
-    <w:p>
-      <w:pPr>
+          <w:lang w:val="nl-NL"/>
+        </w:rPr>
+      </w:pPr>
+    </w:p>
+    <w:p>
+      <w:pPr>
+        <w:rPr>
+          <w:noProof w:val="0"/>
+          <w:lang w:val="nl-NL"/>
+        </w:rPr>
+      </w:pPr>
+      <w:r>
         <w:rPr>
           <w:rFonts w:cs="Arial"/>
-        </w:rPr>
-      </w:pPr>
+          <w:noProof w:val="0"/>
+          <w:lang w:val="nl-NL"/>
+        </w:rPr>
+        <w:t>Concreet zullen de camera’s geïnstalleerd worden op elk verdiep van de parkeerplaats</w:t>
+      </w:r>
       <w:r>
         <w:rPr>
           <w:rFonts w:cs="Arial"/>
-        </w:rPr>
-        <w:t>Concreet</w:t>
+          <w:noProof w:val="0"/>
+          <w:lang w:val="nl-NL"/>
+        </w:rPr>
+        <w:t>,</w:t>
       </w:r>
       <w:r>
         <w:rPr>
           <w:rFonts w:cs="Arial"/>
-        </w:rPr>
-        <w:t xml:space="preserve"> zullen de camera’s geïnstalleerd worden op elk verdiep van de parkeerplaats op zo een manier dat elk plekje in zicht is van minstens één camera. Op deze manier kan er</w:t>
+          <w:noProof w:val="0"/>
+          <w:lang w:val="nl-NL"/>
+        </w:rPr>
+        <w:t xml:space="preserve"> op een manier dat elk plekje in zicht is van minstens één camera. Op deze manier </w:t>
       </w:r>
       <w:r>
         <w:rPr>
           <w:rFonts w:cs="Arial"/>
-        </w:rPr>
-        <w:t>, door gebruik te maken van AI,</w:t>
+          <w:noProof w:val="0"/>
+          <w:lang w:val="nl-NL"/>
+        </w:rPr>
+        <w:t>kunnen</w:t>
       </w:r>
       <w:r>
         <w:rPr>
           <w:rFonts w:cs="Arial"/>
+          <w:noProof w:val="0"/>
+          <w:lang w:val="nl-NL"/>
+        </w:rPr>
+        <w:t xml:space="preserve">, door gebruik te maken van </w:t>
+      </w:r>
+      <w:r>
+        <w:rPr>
+          <w:rFonts w:cs="Arial"/>
+          <w:noProof w:val="0"/>
+          <w:lang w:val="nl-NL"/>
+        </w:rPr>
+        <w:t>Artificiële</w:t>
+      </w:r>
+      <w:r>
+        <w:rPr>
+          <w:rFonts w:cs="Arial"/>
+          <w:noProof w:val="0"/>
+          <w:lang w:val="nl-NL"/>
+        </w:rPr>
+        <w:t xml:space="preserve"> Intelli</w:t>
+      </w:r>
+      <w:r>
+        <w:rPr>
+          <w:rFonts w:cs="Arial"/>
+          <w:noProof w:val="0"/>
+          <w:lang w:val="nl-NL"/>
+        </w:rPr>
+        <w:t>gentie</w:t>
+      </w:r>
+      <w:r>
+        <w:rPr>
+          <w:rFonts w:cs="Arial"/>
+          <w:noProof w:val="0"/>
+          <w:lang w:val="nl-NL"/>
+        </w:rPr>
+        <w:t>,</w:t>
+      </w:r>
+      <w:r>
+        <w:rPr>
+          <w:rFonts w:cs="Arial"/>
+          <w:noProof w:val="0"/>
+          <w:lang w:val="nl-NL"/>
         </w:rPr>
         <w:t xml:space="preserve"> in real-time de vrije en bezette plaatsen</w:t>
       </w:r>
       <w:r>
         <w:rPr>
           <w:rFonts w:cs="Arial"/>
+          <w:noProof w:val="0"/>
+          <w:lang w:val="nl-NL"/>
         </w:rPr>
         <w:t xml:space="preserve"> worden</w:t>
       </w:r>
       <w:r>
         <w:rPr>
           <w:rFonts w:cs="Arial"/>
+          <w:noProof w:val="0"/>
+          <w:lang w:val="nl-NL"/>
         </w:rPr>
         <w:t xml:space="preserve"> bijgehouden.</w:t>
       </w:r>
-    </w:p>
-    <w:p>
-      <w:r>
-        <w:t xml:space="preserve">Vervolgens worden </w:t>
-      </w:r>
-      <w:r>
-        <w:t xml:space="preserve">deze gegevens </w:t>
-      </w:r>
-      <w:r>
-        <w:t xml:space="preserve">doorgestuurd naar een centrale server. </w:t>
-      </w:r>
+      <w:r>
+        <w:rPr>
+          <w:rFonts w:cs="Arial"/>
+          <w:noProof w:val="0"/>
+          <w:lang w:val="nl-NL"/>
+        </w:rPr>
+        <w:t xml:space="preserve"> Deze</w:t>
+      </w:r>
+      <w:r>
+        <w:rPr>
+          <w:noProof w:val="0"/>
+          <w:lang w:val="nl-NL"/>
+        </w:rPr>
+        <w:t xml:space="preserve"> gegevens </w:t>
+      </w:r>
+      <w:r>
+        <w:rPr>
+          <w:noProof w:val="0"/>
+          <w:lang w:val="nl-NL"/>
+        </w:rPr>
+        <w:t xml:space="preserve">worden dan </w:t>
+      </w:r>
+      <w:r>
+        <w:rPr>
+          <w:noProof w:val="0"/>
+          <w:lang w:val="nl-NL"/>
+        </w:rPr>
+        <w:t xml:space="preserve">verwerkt en opgeslagen. </w:t>
+      </w:r>
+    </w:p>
+    <w:p>
+      <w:pPr>
+        <w:rPr>
+          <w:noProof w:val="0"/>
+          <w:lang w:val="nl-NL"/>
+        </w:rPr>
+      </w:pPr>
+      <w:r>
+        <w:rPr>
+          <w:noProof w:val="0"/>
+          <w:lang w:val="nl-NL"/>
+        </w:rPr>
+        <w:t>Vervolgens wordt da</w:t>
+      </w:r>
+      <w:r>
+        <w:rPr>
+          <w:noProof w:val="0"/>
+          <w:lang w:val="nl-NL"/>
+        </w:rPr>
+        <w:t xml:space="preserve">n, met behulp van een display, </w:t>
+      </w:r>
+      <w:r>
+        <w:rPr>
+          <w:noProof w:val="0"/>
+          <w:lang w:val="nl-NL"/>
+        </w:rPr>
+        <w:t xml:space="preserve">de eerstvolgende vrije plaats </w:t>
+      </w:r>
+      <w:r>
+        <w:rPr>
+          <w:noProof w:val="0"/>
+          <w:lang w:val="nl-NL"/>
+        </w:rPr>
+        <w:t xml:space="preserve">en waar deze zich bevindt in het complex </w:t>
+      </w:r>
+      <w:r>
+        <w:rPr>
+          <w:noProof w:val="0"/>
+          <w:lang w:val="nl-NL"/>
+        </w:rPr>
+        <w:t>aan de bestuurder die de parkeerplaats binnenrijdt getoon</w:t>
+      </w:r>
+      <w:r>
+        <w:rPr>
+          <w:noProof w:val="0"/>
+          <w:lang w:val="nl-NL"/>
+        </w:rPr>
+        <w:t>d</w:t>
+      </w:r>
+      <w:r>
+        <w:rPr>
+          <w:noProof w:val="0"/>
+          <w:lang w:val="nl-NL"/>
+        </w:rPr>
+        <w:t xml:space="preserve">. </w:t>
+      </w:r>
+      <w:r>
+        <w:rPr>
+          <w:noProof w:val="0"/>
+          <w:lang w:val="nl-NL"/>
+        </w:rPr>
+        <w:lastRenderedPageBreak/>
+        <w:t>Op deze manier kan de bestuurder naar zijn plaats rijden zonder alle plekjes te controleren voor een vrije plaats.</w:t>
+      </w:r>
+    </w:p>
+    <w:p>
+      <w:pPr>
+        <w:rPr>
+          <w:noProof w:val="0"/>
+          <w:lang w:val="nl-NL"/>
+        </w:rPr>
+      </w:pPr>
+    </w:p>
+    <w:p>
+      <w:pPr>
+        <w:rPr>
+          <w:noProof w:val="0"/>
+          <w:lang w:val="nl-NL"/>
+        </w:rPr>
+      </w:pPr>
+    </w:p>
+    <w:p>
+      <w:pPr>
+        <w:rPr>
+          <w:noProof w:val="0"/>
+          <w:lang w:val="nl-NL"/>
+        </w:rPr>
+      </w:pPr>
+    </w:p>
+    <w:p>
+      <w:pPr>
+        <w:pStyle w:val="Kop1"/>
+        <w:rPr>
+          <w:noProof w:val="0"/>
+          <w:lang w:val="nl-NL"/>
+        </w:rPr>
+      </w:pPr>
+      <w:bookmarkStart w:id="6" w:name="_Toc150092489"/>
+      <w:r>
+        <w:rPr>
+          <w:noProof w:val="0"/>
+          <w:lang w:val="nl-NL"/>
+        </w:rPr>
+        <w:t>Voor-</w:t>
+      </w:r>
+      <w:r>
+        <w:rPr>
+          <w:noProof w:val="0"/>
+          <w:lang w:val="nl-NL"/>
+        </w:rPr>
+        <w:t xml:space="preserve"> en nadelen</w:t>
+      </w:r>
+      <w:bookmarkEnd w:id="6"/>
+    </w:p>
+    <w:p>
+      <w:pPr>
+        <w:rPr>
+          <w:noProof w:val="0"/>
+          <w:lang w:val="nl-NL"/>
+        </w:rPr>
+      </w:pPr>
+    </w:p>
+    <w:p>
+      <w:pPr>
+        <w:rPr>
+          <w:noProof w:val="0"/>
+          <w:lang w:val="nl-NL"/>
+        </w:rPr>
+      </w:pPr>
+      <w:r>
+        <w:rPr>
+          <w:noProof w:val="0"/>
+          <w:lang w:val="nl-NL"/>
+        </w:rPr>
+        <w:t>Het slim parkeerbeheer systeem heeft talrijke voordelen</w:t>
+      </w:r>
+      <w:r>
+        <w:rPr>
+          <w:noProof w:val="0"/>
+          <w:lang w:val="nl-NL"/>
+        </w:rPr>
+        <w:t>:</w:t>
+      </w:r>
+    </w:p>
+    <w:p>
+      <w:pPr>
+        <w:pStyle w:val="Lijstalinea"/>
+        <w:numPr>
+          <w:ilvl w:val="0"/>
+          <w:numId w:val="1"/>
+        </w:numPr>
+        <w:rPr>
+          <w:noProof w:val="0"/>
+          <w:lang w:val="nl-NL"/>
+        </w:rPr>
+      </w:pPr>
+      <w:r>
+        <w:rPr>
+          <w:noProof w:val="0"/>
+          <w:lang w:val="nl-NL"/>
+        </w:rPr>
+        <w:t>Kortere wachtrijen.</w:t>
+      </w:r>
+    </w:p>
+    <w:p>
+      <w:pPr>
+        <w:pStyle w:val="Lijstalinea"/>
+        <w:numPr>
+          <w:ilvl w:val="0"/>
+          <w:numId w:val="1"/>
+        </w:numPr>
+        <w:rPr>
+          <w:noProof w:val="0"/>
+          <w:lang w:val="nl-NL"/>
+        </w:rPr>
+      </w:pPr>
+      <w:r>
+        <w:rPr>
+          <w:noProof w:val="0"/>
+          <w:lang w:val="nl-NL"/>
+        </w:rPr>
+        <w:t>Je bent sneller op je bestemming.</w:t>
+      </w:r>
+    </w:p>
+    <w:p>
+      <w:pPr>
+        <w:pStyle w:val="Lijstalinea"/>
+        <w:numPr>
+          <w:ilvl w:val="0"/>
+          <w:numId w:val="1"/>
+        </w:numPr>
+        <w:rPr>
+          <w:noProof w:val="0"/>
+          <w:lang w:val="nl-NL"/>
+        </w:rPr>
+      </w:pPr>
+      <w:r>
+        <w:rPr>
+          <w:noProof w:val="0"/>
+          <w:lang w:val="nl-NL"/>
+        </w:rPr>
+        <w:t>Minder stress bij de bestuurders.</w:t>
+      </w:r>
+    </w:p>
+    <w:p>
+      <w:pPr>
+        <w:pStyle w:val="Lijstalinea"/>
+        <w:numPr>
+          <w:ilvl w:val="0"/>
+          <w:numId w:val="1"/>
+        </w:numPr>
+        <w:rPr>
+          <w:noProof w:val="0"/>
+          <w:lang w:val="nl-NL"/>
+        </w:rPr>
+      </w:pPr>
+      <w:r>
+        <w:rPr>
+          <w:noProof w:val="0"/>
+          <w:lang w:val="nl-NL"/>
+        </w:rPr>
+        <w:t>Controle bij overtredingen (dubbel geparkeerd).</w:t>
+      </w:r>
+    </w:p>
+    <w:p>
+      <w:pPr>
+        <w:rPr>
+          <w:noProof w:val="0"/>
+          <w:lang w:val="nl-NL"/>
+        </w:rPr>
+      </w:pPr>
+      <w:r>
+        <w:rPr>
+          <w:noProof w:val="0"/>
+          <w:lang w:val="nl-NL"/>
+        </w:rPr>
+        <w:t>Echter kent ze ook een paar nadelen:</w:t>
+      </w:r>
+    </w:p>
+    <w:p>
+      <w:pPr>
+        <w:pStyle w:val="Lijstalinea"/>
+        <w:numPr>
+          <w:ilvl w:val="0"/>
+          <w:numId w:val="2"/>
+        </w:numPr>
+        <w:rPr>
+          <w:noProof w:val="0"/>
+          <w:lang w:val="nl-NL"/>
+        </w:rPr>
+      </w:pPr>
+      <w:r>
+        <w:rPr>
+          <w:noProof w:val="0"/>
+          <w:lang w:val="nl-NL"/>
+        </w:rPr>
+        <w:t>Kostprijs van de camera’s</w:t>
+      </w:r>
+    </w:p>
+    <w:p>
+      <w:pPr>
+        <w:pStyle w:val="Lijstalinea"/>
+        <w:numPr>
+          <w:ilvl w:val="0"/>
+          <w:numId w:val="2"/>
+        </w:numPr>
+        <w:rPr>
+          <w:noProof w:val="0"/>
+          <w:lang w:val="nl-NL"/>
+        </w:rPr>
+      </w:pPr>
+      <w:r>
+        <w:rPr>
+          <w:noProof w:val="0"/>
+          <w:lang w:val="nl-NL"/>
+        </w:rPr>
+        <w:t>Kostprijs van de software infrastructuur</w:t>
+      </w:r>
+    </w:p>
+    <w:p>
+      <w:pPr>
+        <w:rPr>
+          <w:noProof w:val="0"/>
+          <w:lang w:val="nl-NL"/>
+        </w:rPr>
+      </w:pPr>
+    </w:p>
+    <w:p>
+      <w:pPr>
+        <w:pStyle w:val="Kop1"/>
+        <w:rPr>
+          <w:noProof w:val="0"/>
+          <w:lang w:val="nl-NL"/>
+        </w:rPr>
+      </w:pPr>
+      <w:bookmarkStart w:id="7" w:name="_Toc150092490"/>
+      <w:r>
+        <w:rPr>
+          <w:noProof w:val="0"/>
+          <w:lang w:val="nl-NL"/>
+        </w:rPr>
+        <w:t>Conclusie</w:t>
+      </w:r>
+      <w:bookmarkEnd w:id="7"/>
+    </w:p>
+    <w:p>
+      <w:pPr>
+        <w:rPr>
+          <w:noProof w:val="0"/>
+          <w:lang w:val="nl-NL"/>
+        </w:rPr>
+      </w:pPr>
+    </w:p>
+    <w:p>
+      <w:pPr>
+        <w:rPr>
+          <w:noProof w:val="0"/>
+          <w:lang w:val="nl-NL"/>
+        </w:rPr>
+      </w:pPr>
+      <w:r>
+        <w:rPr>
+          <w:noProof w:val="0"/>
+          <w:lang w:val="nl-NL"/>
+        </w:rPr>
+        <w:t xml:space="preserve">Kortom is het een </w:t>
+      </w:r>
+      <w:r>
+        <w:rPr>
+          <w:noProof w:val="0"/>
+          <w:lang w:val="nl-NL"/>
+        </w:rPr>
+        <w:t>uitstekende uitvinding die veel frustraties bij de bestuurder</w:t>
+      </w:r>
+      <w:r>
+        <w:rPr>
+          <w:noProof w:val="0"/>
+          <w:lang w:val="nl-NL"/>
+        </w:rPr>
+        <w:t xml:space="preserve"> en</w:t>
+      </w:r>
+      <w:r>
+        <w:rPr>
+          <w:noProof w:val="0"/>
+          <w:lang w:val="nl-NL"/>
+        </w:rPr>
+        <w:t xml:space="preserve"> de uitbater kan vermijden</w:t>
+      </w:r>
+      <w:r>
+        <w:rPr>
+          <w:noProof w:val="0"/>
+          <w:lang w:val="nl-NL"/>
+        </w:rPr>
+        <w:t>, tijd kan sparen en misbruikers kan straffen</w:t>
+      </w:r>
+      <w:r>
+        <w:rPr>
+          <w:noProof w:val="0"/>
+          <w:lang w:val="nl-NL"/>
+        </w:rPr>
+        <w:t xml:space="preserve">. </w:t>
+      </w:r>
+      <w:r>
+        <w:rPr>
+          <w:noProof w:val="0"/>
+          <w:lang w:val="nl-NL"/>
+        </w:rPr>
+        <w:t>Het slim parkeerbeheersysteem</w:t>
+      </w:r>
+      <w:r>
+        <w:rPr>
+          <w:noProof w:val="0"/>
+          <w:lang w:val="nl-NL"/>
+        </w:rPr>
+        <w:t xml:space="preserve"> ma</w:t>
+      </w:r>
+      <w:r>
+        <w:rPr>
+          <w:noProof w:val="0"/>
+          <w:lang w:val="nl-NL"/>
+        </w:rPr>
+        <w:t>akt gebruik</w:t>
+      </w:r>
+      <w:r>
+        <w:rPr>
+          <w:noProof w:val="0"/>
+          <w:lang w:val="nl-NL"/>
+        </w:rPr>
+        <w:t xml:space="preserve"> van de Wyze camera’s, een applicatie met user interface en backend technologie</w:t>
+      </w:r>
+      <w:r>
+        <w:rPr>
+          <w:noProof w:val="0"/>
+          <w:lang w:val="nl-NL"/>
+        </w:rPr>
+        <w:t xml:space="preserve"> en kan op elke parkeerplaats </w:t>
+      </w:r>
+      <w:r>
+        <w:rPr>
+          <w:noProof w:val="0"/>
+          <w:lang w:val="nl-NL"/>
+        </w:rPr>
+        <w:t>geïmplementeerd</w:t>
+      </w:r>
+      <w:r>
+        <w:rPr>
+          <w:noProof w:val="0"/>
+          <w:lang w:val="nl-NL"/>
+        </w:rPr>
+        <w:t xml:space="preserve"> worden.</w:t>
+      </w:r>
+    </w:p>
+    <w:p>
+      <w:pPr>
+        <w:rPr>
+          <w:noProof w:val="0"/>
+          <w:lang w:val="nl-NL"/>
+        </w:rPr>
+      </w:pPr>
+      <w:r>
+        <w:rPr>
+          <w:noProof w:val="0"/>
+          <w:lang w:val="nl-NL"/>
+        </w:rPr>
+        <w:t>Ondanks de scherpe instapprijs is het een zeer interessante IoT-toepassing met tastbare voordelen.</w:t>
+      </w:r>
+    </w:p>
+    <w:p>
+      <w:pPr>
+        <w:rPr>
+          <w:noProof w:val="0"/>
+          <w:lang w:val="nl-NL"/>
+        </w:rPr>
+      </w:pPr>
+    </w:p>
+    <w:p>
+      <w:pPr>
+        <w:rPr>
+          <w:noProof w:val="0"/>
+          <w:lang w:val="nl-NL"/>
+        </w:rPr>
+      </w:pPr>
+    </w:p>
+    <w:p>
+      <w:pPr>
+        <w:rPr>
+          <w:noProof w:val="0"/>
+          <w:lang w:val="nl-NL"/>
+        </w:rPr>
+      </w:pPr>
+    </w:p>
+    <w:p>
+      <w:pPr>
+        <w:rPr>
+          <w:noProof w:val="0"/>
+          <w:lang w:val="nl-NL"/>
+        </w:rPr>
+      </w:pPr>
+    </w:p>
+    <w:p>
+      <w:pPr>
+        <w:rPr>
+          <w:noProof w:val="0"/>
+          <w:lang w:val="nl-NL"/>
+        </w:rPr>
+      </w:pPr>
+    </w:p>
+    <w:p>
+      <w:pPr>
+        <w:rPr>
+          <w:noProof w:val="0"/>
+          <w:lang w:val="nl-NL"/>
+        </w:rPr>
+      </w:pPr>
+    </w:p>
+    <w:p>
+      <w:pPr>
+        <w:rPr>
+          <w:noProof w:val="0"/>
+          <w:lang w:val="nl-NL"/>
+        </w:rPr>
+      </w:pPr>
+    </w:p>
+    <w:p>
+      <w:pPr>
+        <w:rPr>
+          <w:noProof w:val="0"/>
+          <w:lang w:val="nl-NL"/>
+        </w:rPr>
+      </w:pPr>
+    </w:p>
+    <w:p>
+      <w:pPr>
+        <w:rPr>
+          <w:noProof w:val="0"/>
+          <w:lang w:val="nl-NL"/>
+        </w:rPr>
+      </w:pPr>
+    </w:p>
+    <w:p>
+      <w:pPr>
+        <w:rPr>
+          <w:noProof w:val="0"/>
+          <w:lang w:val="nl-NL"/>
+        </w:rPr>
+      </w:pPr>
+    </w:p>
+    <w:p>
+      <w:pPr>
+        <w:rPr>
+          <w:noProof w:val="0"/>
+          <w:lang w:val="nl-NL"/>
+        </w:rPr>
+      </w:pPr>
+    </w:p>
+    <w:p>
+      <w:pPr>
+        <w:rPr>
+          <w:noProof w:val="0"/>
+          <w:lang w:val="nl-NL"/>
+        </w:rPr>
+      </w:pPr>
+    </w:p>
+    <w:p>
+      <w:pPr>
+        <w:pStyle w:val="Kop1"/>
+        <w:rPr>
+          <w:noProof w:val="0"/>
+          <w:lang w:val="nl-NL"/>
+        </w:rPr>
+      </w:pPr>
+      <w:bookmarkStart w:id="8" w:name="_Toc150092491"/>
+      <w:r>
+        <w:rPr>
+          <w:noProof w:val="0"/>
+          <w:lang w:val="nl-NL"/>
+        </w:rPr>
+        <w:t>IoT-Schema</w:t>
+      </w:r>
+      <w:bookmarkEnd w:id="8"/>
+    </w:p>
+    <w:p>
+      <w:pPr>
+        <w:rPr>
+          <w:noProof w:val="0"/>
+          <w:lang w:val="nl-NL"/>
+        </w:rPr>
+      </w:pPr>
+    </w:p>
+    <w:tbl>
+      <w:tblPr>
+        <w:tblStyle w:val="Onopgemaaktetabel1"/>
+        <w:tblW w:w="0" w:type="auto"/>
+        <w:tblLook w:val="04A0" w:firstRow="1" w:lastRow="0" w:firstColumn="1" w:lastColumn="0" w:noHBand="0" w:noVBand="1"/>
+      </w:tblPr>
+      <w:tblGrid>
+        <w:gridCol w:w="4508"/>
+        <w:gridCol w:w="4508"/>
+      </w:tblGrid>
+      <w:tr>
+        <w:trPr>
+          <w:cnfStyle w:val="100000000000" w:firstRow="1" w:lastRow="0" w:firstColumn="0" w:lastColumn="0" w:oddVBand="0" w:evenVBand="0" w:oddHBand="0" w:evenHBand="0" w:firstRowFirstColumn="0" w:firstRowLastColumn="0" w:lastRowFirstColumn="0" w:lastRowLastColumn="0"/>
+        </w:trPr>
+        <w:tc>
+          <w:tcPr>
+            <w:cnfStyle w:val="001000000000" w:firstRow="0" w:lastRow="0" w:firstColumn="1" w:lastColumn="0" w:oddVBand="0" w:evenVBand="0" w:oddHBand="0" w:evenHBand="0" w:firstRowFirstColumn="0" w:firstRowLastColumn="0" w:lastRowFirstColumn="0" w:lastRowLastColumn="0"/>
+            <w:tcW w:w="4508" w:type="dxa"/>
+          </w:tcPr>
+          <w:p>
+            <w:pPr>
+              <w:rPr>
+                <w:noProof w:val="0"/>
+                <w:lang w:val="nl-NL"/>
+              </w:rPr>
+            </w:pPr>
+            <w:r>
+              <w:rPr>
+                <w:noProof w:val="0"/>
+                <w:lang w:val="nl-NL"/>
+              </w:rPr>
+              <w:t>Stap 1: Doel</w:t>
+            </w:r>
+          </w:p>
+        </w:tc>
+        <w:tc>
+          <w:tcPr>
+            <w:tcW w:w="4508" w:type="dxa"/>
+          </w:tcPr>
+          <w:p>
+            <w:pPr>
+              <w:cnfStyle w:val="100000000000" w:firstRow="1" w:lastRow="0" w:firstColumn="0" w:lastColumn="0" w:oddVBand="0" w:evenVBand="0" w:oddHBand="0" w:evenHBand="0" w:firstRowFirstColumn="0" w:firstRowLastColumn="0" w:lastRowFirstColumn="0" w:lastRowLastColumn="0"/>
+              <w:rPr>
+                <w:noProof w:val="0"/>
+                <w:lang w:val="nl-NL"/>
+              </w:rPr>
+            </w:pPr>
+            <w:r>
+              <w:rPr>
+                <w:noProof w:val="0"/>
+                <w:lang w:val="nl-NL"/>
+              </w:rPr>
+              <w:t xml:space="preserve">Stap 2: </w:t>
+            </w:r>
+            <w:r>
+              <w:rPr>
+                <w:noProof w:val="0"/>
+                <w:lang w:val="nl-NL"/>
+              </w:rPr>
+              <w:t>Interface</w:t>
+            </w:r>
+          </w:p>
+        </w:tc>
+      </w:tr>
+      <w:tr>
+        <w:trPr>
+          <w:cnfStyle w:val="000000100000" w:firstRow="0" w:lastRow="0" w:firstColumn="0" w:lastColumn="0" w:oddVBand="0" w:evenVBand="0" w:oddHBand="1" w:evenHBand="0" w:firstRowFirstColumn="0" w:firstRowLastColumn="0" w:lastRowFirstColumn="0" w:lastRowLastColumn="0"/>
+        </w:trPr>
+        <w:tc>
+          <w:tcPr>
+            <w:cnfStyle w:val="001000000000" w:firstRow="0" w:lastRow="0" w:firstColumn="1" w:lastColumn="0" w:oddVBand="0" w:evenVBand="0" w:oddHBand="0" w:evenHBand="0" w:firstRowFirstColumn="0" w:firstRowLastColumn="0" w:lastRowFirstColumn="0" w:lastRowLastColumn="0"/>
+            <w:tcW w:w="4508" w:type="dxa"/>
+          </w:tcPr>
+          <w:p>
+            <w:pPr>
+              <w:rPr>
+                <w:b w:val="0"/>
+                <w:bCs w:val="0"/>
+                <w:noProof w:val="0"/>
+                <w:lang w:val="nl-NL"/>
+              </w:rPr>
+            </w:pPr>
+          </w:p>
+          <w:p>
+            <w:pPr>
+              <w:rPr>
+                <w:b w:val="0"/>
+                <w:bCs w:val="0"/>
+                <w:noProof w:val="0"/>
+                <w:lang w:val="nl-NL"/>
+              </w:rPr>
+            </w:pPr>
+            <w:r>
+              <w:rPr>
+                <w:b w:val="0"/>
+                <w:bCs w:val="0"/>
+                <w:noProof w:val="0"/>
+                <w:lang w:val="nl-NL"/>
+              </w:rPr>
+              <w:t xml:space="preserve">Het doel van slim parkeerbeheersysteem is om parkeerplaatsen </w:t>
+            </w:r>
+            <w:r>
+              <w:rPr>
+                <w:b w:val="0"/>
+                <w:bCs w:val="0"/>
+                <w:noProof w:val="0"/>
+                <w:lang w:val="nl-NL"/>
+              </w:rPr>
+              <w:t>efficiënter</w:t>
+            </w:r>
+            <w:r>
+              <w:rPr>
+                <w:b w:val="0"/>
+                <w:bCs w:val="0"/>
+                <w:noProof w:val="0"/>
+                <w:lang w:val="nl-NL"/>
+              </w:rPr>
+              <w:t xml:space="preserve"> te maken. Dit behalen we door de eerstvolgende vrije plaats en de locatie van deze plaats bij </w:t>
+            </w:r>
+            <w:r>
+              <w:rPr>
+                <w:b w:val="0"/>
+                <w:bCs w:val="0"/>
+                <w:noProof w:val="0"/>
+                <w:lang w:val="nl-NL"/>
+              </w:rPr>
+              <w:t>het binnenrijden</w:t>
+            </w:r>
+            <w:r>
+              <w:rPr>
+                <w:b w:val="0"/>
+                <w:bCs w:val="0"/>
+                <w:noProof w:val="0"/>
+                <w:lang w:val="nl-NL"/>
+              </w:rPr>
+              <w:t xml:space="preserve"> aan de bestuurder te tonen.</w:t>
+            </w:r>
+          </w:p>
+          <w:p>
+            <w:pPr>
+              <w:rPr>
+                <w:b w:val="0"/>
+                <w:bCs w:val="0"/>
+                <w:noProof w:val="0"/>
+                <w:lang w:val="nl-NL"/>
+              </w:rPr>
+            </w:pPr>
+          </w:p>
+          <w:p>
+            <w:pPr>
+              <w:rPr>
+                <w:b w:val="0"/>
+                <w:bCs w:val="0"/>
+                <w:noProof w:val="0"/>
+                <w:lang w:val="nl-NL"/>
+              </w:rPr>
+            </w:pPr>
+            <w:r>
+              <w:rPr>
+                <w:b w:val="0"/>
+                <w:bCs w:val="0"/>
+                <w:noProof w:val="0"/>
+                <w:lang w:val="nl-NL"/>
+              </w:rPr>
+              <w:t>Vervolgens dan deze bestuurder zonder enige frustratie naar deze plaats rijden en zijn/haar auto parkeren.</w:t>
+            </w:r>
+          </w:p>
+          <w:p>
+            <w:pPr>
+              <w:rPr>
+                <w:b w:val="0"/>
+                <w:bCs w:val="0"/>
+                <w:noProof w:val="0"/>
+                <w:lang w:val="nl-NL"/>
+              </w:rPr>
+            </w:pPr>
+          </w:p>
+        </w:tc>
+        <w:tc>
+          <w:tcPr>
+            <w:tcW w:w="4508" w:type="dxa"/>
+          </w:tcPr>
+          <w:p>
+            <w:pPr>
+              <w:cnfStyle w:val="000000100000" w:firstRow="0" w:lastRow="0" w:firstColumn="0" w:lastColumn="0" w:oddVBand="0" w:evenVBand="0" w:oddHBand="1" w:evenHBand="0" w:firstRowFirstColumn="0" w:firstRowLastColumn="0" w:lastRowFirstColumn="0" w:lastRowLastColumn="0"/>
+              <w:rPr>
+                <w:noProof w:val="0"/>
+                <w:lang w:val="nl-NL"/>
+              </w:rPr>
+            </w:pPr>
+          </w:p>
+          <w:p>
+            <w:pPr>
+              <w:cnfStyle w:val="000000100000" w:firstRow="0" w:lastRow="0" w:firstColumn="0" w:lastColumn="0" w:oddVBand="0" w:evenVBand="0" w:oddHBand="1" w:evenHBand="0" w:firstRowFirstColumn="0" w:firstRowLastColumn="0" w:lastRowFirstColumn="0" w:lastRowLastColumn="0"/>
+              <w:rPr>
+                <w:noProof w:val="0"/>
+                <w:lang w:val="nl-NL"/>
+              </w:rPr>
+            </w:pPr>
+            <w:r>
+              <w:rPr>
+                <w:noProof w:val="0"/>
+                <w:lang w:val="nl-NL"/>
+              </w:rPr>
+              <w:t xml:space="preserve">Als interface wordt er een applicatie gebruikt. </w:t>
+            </w:r>
+          </w:p>
+          <w:p>
+            <w:pPr>
+              <w:cnfStyle w:val="000000100000" w:firstRow="0" w:lastRow="0" w:firstColumn="0" w:lastColumn="0" w:oddVBand="0" w:evenVBand="0" w:oddHBand="1" w:evenHBand="0" w:firstRowFirstColumn="0" w:firstRowLastColumn="0" w:lastRowFirstColumn="0" w:lastRowLastColumn="0"/>
+              <w:rPr>
+                <w:noProof w:val="0"/>
+                <w:lang w:val="nl-NL"/>
+              </w:rPr>
+            </w:pPr>
+            <w:r>
+              <w:rPr>
+                <w:noProof w:val="0"/>
+                <w:lang w:val="nl-NL"/>
+              </w:rPr>
+              <w:t>Deze applicatie heeft een UI die op een scherm getoond zal worden aan de bestuurders die binnenrijden.</w:t>
+            </w:r>
+          </w:p>
+        </w:tc>
+      </w:tr>
+      <w:tr>
+        <w:tc>
+          <w:tcPr>
+            <w:cnfStyle w:val="001000000000" w:firstRow="0" w:lastRow="0" w:firstColumn="1" w:lastColumn="0" w:oddVBand="0" w:evenVBand="0" w:oddHBand="0" w:evenHBand="0" w:firstRowFirstColumn="0" w:firstRowLastColumn="0" w:lastRowFirstColumn="0" w:lastRowLastColumn="0"/>
+            <w:tcW w:w="4508" w:type="dxa"/>
+          </w:tcPr>
+          <w:p>
+            <w:pPr>
+              <w:rPr>
+                <w:noProof w:val="0"/>
+                <w:lang w:val="nl-NL"/>
+              </w:rPr>
+            </w:pPr>
+            <w:r>
+              <w:rPr>
+                <w:noProof w:val="0"/>
+                <w:lang w:val="nl-NL"/>
+              </w:rPr>
+              <w:t>Stap 3: Sensoren en actuatoren</w:t>
+            </w:r>
+          </w:p>
+        </w:tc>
+        <w:tc>
+          <w:tcPr>
+            <w:tcW w:w="4508" w:type="dxa"/>
+          </w:tcPr>
+          <w:p>
+            <w:pPr>
+              <w:cnfStyle w:val="000000000000" w:firstRow="0" w:lastRow="0" w:firstColumn="0" w:lastColumn="0" w:oddVBand="0" w:evenVBand="0" w:oddHBand="0" w:evenHBand="0" w:firstRowFirstColumn="0" w:firstRowLastColumn="0" w:lastRowFirstColumn="0" w:lastRowLastColumn="0"/>
+              <w:rPr>
+                <w:b/>
+                <w:bCs/>
+                <w:noProof w:val="0"/>
+                <w:lang w:val="nl-NL"/>
+              </w:rPr>
+            </w:pPr>
+            <w:r>
+              <w:rPr>
+                <w:b/>
+                <w:bCs/>
+                <w:noProof w:val="0"/>
+                <w:lang w:val="nl-NL"/>
+              </w:rPr>
+              <w:t>Stap 4: Back-end technologie</w:t>
+            </w:r>
+          </w:p>
+        </w:tc>
+      </w:tr>
+      <w:tr>
+        <w:trPr>
+          <w:cnfStyle w:val="000000100000" w:firstRow="0" w:lastRow="0" w:firstColumn="0" w:lastColumn="0" w:oddVBand="0" w:evenVBand="0" w:oddHBand="1" w:evenHBand="0" w:firstRowFirstColumn="0" w:firstRowLastColumn="0" w:lastRowFirstColumn="0" w:lastRowLastColumn="0"/>
+        </w:trPr>
+        <w:tc>
+          <w:tcPr>
+            <w:cnfStyle w:val="001000000000" w:firstRow="0" w:lastRow="0" w:firstColumn="1" w:lastColumn="0" w:oddVBand="0" w:evenVBand="0" w:oddHBand="0" w:evenHBand="0" w:firstRowFirstColumn="0" w:firstRowLastColumn="0" w:lastRowFirstColumn="0" w:lastRowLastColumn="0"/>
+            <w:tcW w:w="4508" w:type="dxa"/>
+          </w:tcPr>
+          <w:p>
+            <w:pPr>
+              <w:rPr>
+                <w:noProof w:val="0"/>
+                <w:lang w:val="nl-NL"/>
+              </w:rPr>
+            </w:pPr>
+          </w:p>
+          <w:p>
+            <w:pPr>
+              <w:rPr>
+                <w:noProof w:val="0"/>
+                <w:lang w:val="nl-NL"/>
+              </w:rPr>
+            </w:pPr>
+            <w:r>
+              <w:rPr>
+                <w:b w:val="0"/>
+                <w:bCs w:val="0"/>
+                <w:noProof w:val="0"/>
+                <w:lang w:val="nl-NL"/>
+              </w:rPr>
+              <w:t xml:space="preserve">Het systeem maakt gebruik van de Wyze camera’s die eerder besproken werden. </w:t>
+            </w:r>
+            <w:r>
+              <w:rPr>
+                <w:b w:val="0"/>
+                <w:bCs w:val="0"/>
+                <w:noProof w:val="0"/>
+                <w:lang w:val="nl-NL"/>
+              </w:rPr>
+              <w:t>Deze maken gebruik van AI en machine learning om auto’s te herkennen en zo de lege plaatsen van de bezette plaatsen te onderscheiden.</w:t>
+            </w:r>
+          </w:p>
+          <w:p>
+            <w:pPr>
+              <w:rPr>
+                <w:b w:val="0"/>
+                <w:bCs w:val="0"/>
+                <w:noProof w:val="0"/>
+                <w:lang w:val="nl-NL"/>
+              </w:rPr>
+            </w:pPr>
+          </w:p>
+        </w:tc>
+        <w:tc>
+          <w:tcPr>
+            <w:tcW w:w="4508" w:type="dxa"/>
+          </w:tcPr>
+          <w:p>
+            <w:pPr>
+              <w:cnfStyle w:val="000000100000" w:firstRow="0" w:lastRow="0" w:firstColumn="0" w:lastColumn="0" w:oddVBand="0" w:evenVBand="0" w:oddHBand="1" w:evenHBand="0" w:firstRowFirstColumn="0" w:firstRowLastColumn="0" w:lastRowFirstColumn="0" w:lastRowLastColumn="0"/>
+              <w:rPr>
+                <w:noProof w:val="0"/>
+                <w:lang w:val="nl-NL"/>
+              </w:rPr>
+            </w:pPr>
+          </w:p>
+          <w:p>
+            <w:pPr>
+              <w:cnfStyle w:val="000000100000" w:firstRow="0" w:lastRow="0" w:firstColumn="0" w:lastColumn="0" w:oddVBand="0" w:evenVBand="0" w:oddHBand="1" w:evenHBand="0" w:firstRowFirstColumn="0" w:firstRowLastColumn="0" w:lastRowFirstColumn="0" w:lastRowLastColumn="0"/>
+              <w:rPr>
+                <w:noProof w:val="0"/>
+                <w:lang w:val="nl-NL"/>
+              </w:rPr>
+            </w:pPr>
+            <w:r>
+              <w:rPr>
+                <w:noProof w:val="0"/>
+                <w:lang w:val="nl-NL"/>
+              </w:rPr>
+              <w:t xml:space="preserve">Deze data </w:t>
+            </w:r>
+            <w:r>
+              <w:rPr>
+                <w:noProof w:val="0"/>
+                <w:lang w:val="nl-NL"/>
+              </w:rPr>
+              <w:t>worden</w:t>
+            </w:r>
+            <w:r>
+              <w:rPr>
+                <w:noProof w:val="0"/>
+                <w:lang w:val="nl-NL"/>
+              </w:rPr>
+              <w:t xml:space="preserve"> opgeslagen in een database. </w:t>
+            </w:r>
+          </w:p>
+          <w:p>
+            <w:pPr>
+              <w:cnfStyle w:val="000000100000" w:firstRow="0" w:lastRow="0" w:firstColumn="0" w:lastColumn="0" w:oddVBand="0" w:evenVBand="0" w:oddHBand="1" w:evenHBand="0" w:firstRowFirstColumn="0" w:firstRowLastColumn="0" w:lastRowFirstColumn="0" w:lastRowLastColumn="0"/>
+              <w:rPr>
+                <w:noProof w:val="0"/>
+                <w:lang w:val="nl-NL"/>
+              </w:rPr>
+            </w:pPr>
+            <w:r>
+              <w:rPr>
+                <w:noProof w:val="0"/>
+                <w:lang w:val="nl-NL"/>
+              </w:rPr>
+              <w:t xml:space="preserve">De communicatie in de </w:t>
+            </w:r>
+            <w:r>
+              <w:rPr>
+                <w:noProof w:val="0"/>
+                <w:lang w:val="nl-NL"/>
+              </w:rPr>
+              <w:t>Back-end</w:t>
+            </w:r>
+            <w:r>
+              <w:rPr>
+                <w:noProof w:val="0"/>
+                <w:lang w:val="nl-NL"/>
+              </w:rPr>
+              <w:t xml:space="preserve"> verloopt best zo snel mogelijk en maakt dus om die reden gebruik van het 5G netwerk.</w:t>
+            </w:r>
+          </w:p>
+        </w:tc>
+      </w:tr>
+    </w:tbl>
+    <w:p>
+      <w:pPr>
+        <w:rPr>
+          <w:noProof w:val="0"/>
+          <w:lang w:val="nl-NL"/>
+        </w:rPr>
+      </w:pPr>
+    </w:p>
+    <w:p>
+      <w:pPr>
+        <w:pStyle w:val="Kop1"/>
+        <w:rPr>
+          <w:noProof w:val="0"/>
+          <w:lang w:val="nl-NL"/>
+        </w:rPr>
+      </w:pPr>
+      <w:bookmarkStart w:id="9" w:name="_Toc150092492"/>
+      <w:r>
+        <w:rPr>
+          <w:noProof w:val="0"/>
+          <w:lang w:val="nl-NL"/>
+        </w:rPr>
+        <w:t>Bronnen</w:t>
+      </w:r>
+      <w:bookmarkEnd w:id="9"/>
+    </w:p>
+    <w:p>
+      <w:pPr>
+        <w:rPr>
+          <w:noProof w:val="0"/>
+          <w:lang w:val="nl-NL"/>
+        </w:rPr>
+      </w:pPr>
+    </w:p>
+    <w:p>
+      <w:pPr>
+        <w:rPr>
+          <w:noProof w:val="0"/>
+          <w:lang w:val="nl-NL"/>
+        </w:rPr>
+      </w:pPr>
+      <w:hyperlink r:id="rId9" w:history="1">
+        <w:r>
+          <w:rPr>
+            <w:rStyle w:val="Hyperlink"/>
+            <w:noProof w:val="0"/>
+            <w:lang w:val="nl-NL"/>
+          </w:rPr>
+          <w:t>https://www.wyze.com/products/wyze-cam-floodlight-pro</w:t>
+        </w:r>
+      </w:hyperlink>
+      <w:r>
+        <w:rPr>
+          <w:noProof w:val="0"/>
+          <w:lang w:val="nl-NL"/>
+        </w:rPr>
+        <w:t xml:space="preserve"> geraadpleegd op 30/10/2023</w:t>
+      </w:r>
+    </w:p>
+    <w:p>
+      <w:pPr>
+        <w:rPr>
+          <w:noProof w:val="0"/>
+          <w:lang w:val="nl-NL"/>
+        </w:rPr>
+      </w:pPr>
+      <w:hyperlink r:id="rId10" w:history="1">
+        <w:r>
+          <w:rPr>
+            <w:rStyle w:val="Hyperlink"/>
+            <w:noProof w:val="0"/>
+            <w:lang w:val="nl-NL"/>
+          </w:rPr>
+          <w:t>https://www.ipparking.nl/parkeeroplossingen/</w:t>
+        </w:r>
+      </w:hyperlink>
+      <w:r>
+        <w:rPr>
+          <w:noProof w:val="0"/>
+          <w:lang w:val="nl-NL"/>
+        </w:rPr>
+        <w:t xml:space="preserve"> geraadpleegd op 31/10/2023</w:t>
+      </w:r>
+    </w:p>
+    <w:p>
+      <w:pPr>
+        <w:rPr>
+          <w:noProof w:val="0"/>
+          <w:lang w:val="nl-NL"/>
+        </w:rPr>
+      </w:pPr>
+    </w:p>
+    <w:p>
+      <w:pPr>
+        <w:rPr>
+          <w:noProof w:val="0"/>
+          <w:lang w:val="nl-NL"/>
+        </w:rPr>
+      </w:pPr>
     </w:p>
     <w:sectPr>
-      <w:footerReference w:type="default" r:id="rId7"/>
+      <w:footerReference w:type="default" r:id="rId11"/>
       <w:pgSz w:w="11906" w:h="16838"/>
       <w:pgMar w:top="1440" w:right="1440" w:bottom="1440" w:left="1440" w:header="708" w:footer="708" w:gutter="0"/>
       <w:pgNumType w:start="0"/>
@@ -1268,6 +3392,14 @@
       </w:p>
       <w:sdt>
         <w:sdtPr>
+          <w:rPr>
+            <w:rFonts w:ascii="Arial" w:eastAsiaTheme="minorHAnsi" w:hAnsi="Arial" w:cstheme="minorBidi"/>
+            <w:noProof/>
+            <w:color w:val="auto"/>
+            <w:sz w:val="22"/>
+            <w:szCs w:val="22"/>
+            <w:lang w:val="en-BE" w:eastAsia="en-US"/>
+          </w:rPr>
           <w:id w:val="350618248"/>
           <w:docPartObj>
             <w:docPartGallery w:val="Table of Contents"/>
@@ -1276,14 +3408,8 @@
         </w:sdtPr>
         <w:sdtEndPr>
           <w:rPr>
-            <w:rFonts w:ascii="Arial" w:eastAsiaTheme="minorHAnsi" w:hAnsi="Arial" w:cstheme="minorBidi"/>
             <w:b/>
             <w:bCs/>
-            <w:noProof/>
-            <w:color w:val="auto"/>
-            <w:sz w:val="22"/>
-            <w:szCs w:val="22"/>
-            <w:lang w:val="en-BE" w:eastAsia="en-US"/>
           </w:rPr>
         </w:sdtEndPr>
         <w:sdtContent>
@@ -1352,6 +3478,243 @@
     </w:p>
   </w:footnote>
 </w:footnotes>
+</file>
+
+<file path=word/numbering.xml><?xml version="1.0" encoding="utf-8"?>
+<w:numbering xmlns:wpc="http://schemas.microsoft.com/office/word/2010/wordprocessingCanvas" xmlns:cx="http://schemas.microsoft.com/office/drawing/2014/chartex" xmlns:cx1="http://schemas.microsoft.com/office/drawing/2015/9/8/chartex" xmlns:cx2="http://schemas.microsoft.com/office/drawing/2015/10/21/chartex" xmlns:cx3="http://schemas.microsoft.com/office/drawing/2016/5/9/chartex" xmlns:cx4="http://schemas.microsoft.com/office/drawing/2016/5/10/chartex" xmlns:cx5="http://schemas.microsoft.com/office/drawing/2016/5/11/chartex" xmlns:cx6="http://schemas.microsoft.com/office/drawing/2016/5/12/chartex" xmlns:cx7="http://schemas.microsoft.com/office/drawing/2016/5/13/chartex" xmlns:cx8="http://schemas.microsoft.com/office/drawing/2016/5/14/chartex" xmlns:mc="http://schemas.openxmlformats.org/markup-compatibility/2006" xmlns:aink="http://schemas.microsoft.com/office/drawing/2016/ink" xmlns:am3d="http://schemas.microsoft.com/office/drawing/2017/model3d" xmlns:o="urn:schemas-microsoft-com:office:office" xmlns:oel="http://schemas.microsoft.com/office/2019/extlst" xmlns:r="http://schemas.openxmlformats.org/officeDocument/2006/relationships" xmlns:m="http://schemas.openxmlformats.org/officeDocument/2006/math" xmlns:v="urn:schemas-microsoft-com:vml" xmlns:wp14="http://schemas.microsoft.com/office/word/2010/wordprocessingDrawing" xmlns:wp="http://schemas.openxmlformats.org/drawingml/2006/wordprocessingDrawing" xmlns:w10="urn:schemas-microsoft-com:office:word" xmlns:w="http://schemas.openxmlformats.org/wordprocessingml/2006/main" xmlns:w14="http://schemas.microsoft.com/office/word/2010/wordml" xmlns:w15="http://schemas.microsoft.com/office/word/2012/wordml" xmlns:w16cex="http://schemas.microsoft.com/office/word/2018/wordml/cex" xmlns:w16cid="http://schemas.microsoft.com/office/word/2016/wordml/cid" xmlns:w16="http://schemas.microsoft.com/office/word/2018/wordml" xmlns:w16sdtdh="http://schemas.microsoft.com/office/word/2020/wordml/sdtdatahash" xmlns:w16se="http://schemas.microsoft.com/office/word/2015/wordml/symex" xmlns:wpg="http://schemas.microsoft.com/office/word/2010/wordprocessingGroup" xmlns:wpi="http://schemas.microsoft.com/office/word/2010/wordprocessingInk" xmlns:wne="http://schemas.microsoft.com/office/word/2006/wordml" xmlns:wps="http://schemas.microsoft.com/office/word/2010/wordprocessingShape" mc:Ignorable="w14 w15 w16se w16cid w16 w16cex w16sdtdh wp14">
+  <w:abstractNum w:abstractNumId="0" w15:restartNumberingAfterBreak="0">
+    <w:nsid w:val="21DF12CD"/>
+    <w:multiLevelType w:val="hybridMultilevel"/>
+    <w:tmpl w:val="03AAFC1A"/>
+    <w:lvl w:ilvl="0" w:tplc="20000001">
+      <w:start w:val="1"/>
+      <w:numFmt w:val="bullet"/>
+      <w:lvlText w:val=""/>
+      <w:lvlJc w:val="left"/>
+      <w:pPr>
+        <w:ind w:left="720" w:hanging="360"/>
+      </w:pPr>
+      <w:rPr>
+        <w:rFonts w:ascii="Symbol" w:hAnsi="Symbol" w:hint="default"/>
+      </w:rPr>
+    </w:lvl>
+    <w:lvl w:ilvl="1" w:tplc="20000003" w:tentative="1">
+      <w:start w:val="1"/>
+      <w:numFmt w:val="bullet"/>
+      <w:lvlText w:val="o"/>
+      <w:lvlJc w:val="left"/>
+      <w:pPr>
+        <w:ind w:left="1440" w:hanging="360"/>
+      </w:pPr>
+      <w:rPr>
+        <w:rFonts w:ascii="Courier New" w:hAnsi="Courier New" w:cs="Courier New" w:hint="default"/>
+      </w:rPr>
+    </w:lvl>
+    <w:lvl w:ilvl="2" w:tplc="20000005" w:tentative="1">
+      <w:start w:val="1"/>
+      <w:numFmt w:val="bullet"/>
+      <w:lvlText w:val=""/>
+      <w:lvlJc w:val="left"/>
+      <w:pPr>
+        <w:ind w:left="2160" w:hanging="360"/>
+      </w:pPr>
+      <w:rPr>
+        <w:rFonts w:ascii="Wingdings" w:hAnsi="Wingdings" w:hint="default"/>
+      </w:rPr>
+    </w:lvl>
+    <w:lvl w:ilvl="3" w:tplc="20000001" w:tentative="1">
+      <w:start w:val="1"/>
+      <w:numFmt w:val="bullet"/>
+      <w:lvlText w:val=""/>
+      <w:lvlJc w:val="left"/>
+      <w:pPr>
+        <w:ind w:left="2880" w:hanging="360"/>
+      </w:pPr>
+      <w:rPr>
+        <w:rFonts w:ascii="Symbol" w:hAnsi="Symbol" w:hint="default"/>
+      </w:rPr>
+    </w:lvl>
+    <w:lvl w:ilvl="4" w:tplc="20000003" w:tentative="1">
+      <w:start w:val="1"/>
+      <w:numFmt w:val="bullet"/>
+      <w:lvlText w:val="o"/>
+      <w:lvlJc w:val="left"/>
+      <w:pPr>
+        <w:ind w:left="3600" w:hanging="360"/>
+      </w:pPr>
+      <w:rPr>
+        <w:rFonts w:ascii="Courier New" w:hAnsi="Courier New" w:cs="Courier New" w:hint="default"/>
+      </w:rPr>
+    </w:lvl>
+    <w:lvl w:ilvl="5" w:tplc="20000005" w:tentative="1">
+      <w:start w:val="1"/>
+      <w:numFmt w:val="bullet"/>
+      <w:lvlText w:val=""/>
+      <w:lvlJc w:val="left"/>
+      <w:pPr>
+        <w:ind w:left="4320" w:hanging="360"/>
+      </w:pPr>
+      <w:rPr>
+        <w:rFonts w:ascii="Wingdings" w:hAnsi="Wingdings" w:hint="default"/>
+      </w:rPr>
+    </w:lvl>
+    <w:lvl w:ilvl="6" w:tplc="20000001" w:tentative="1">
+      <w:start w:val="1"/>
+      <w:numFmt w:val="bullet"/>
+      <w:lvlText w:val=""/>
+      <w:lvlJc w:val="left"/>
+      <w:pPr>
+        <w:ind w:left="5040" w:hanging="360"/>
+      </w:pPr>
+      <w:rPr>
+        <w:rFonts w:ascii="Symbol" w:hAnsi="Symbol" w:hint="default"/>
+      </w:rPr>
+    </w:lvl>
+    <w:lvl w:ilvl="7" w:tplc="20000003" w:tentative="1">
+      <w:start w:val="1"/>
+      <w:numFmt w:val="bullet"/>
+      <w:lvlText w:val="o"/>
+      <w:lvlJc w:val="left"/>
+      <w:pPr>
+        <w:ind w:left="5760" w:hanging="360"/>
+      </w:pPr>
+      <w:rPr>
+        <w:rFonts w:ascii="Courier New" w:hAnsi="Courier New" w:cs="Courier New" w:hint="default"/>
+      </w:rPr>
+    </w:lvl>
+    <w:lvl w:ilvl="8" w:tplc="20000005" w:tentative="1">
+      <w:start w:val="1"/>
+      <w:numFmt w:val="bullet"/>
+      <w:lvlText w:val=""/>
+      <w:lvlJc w:val="left"/>
+      <w:pPr>
+        <w:ind w:left="6480" w:hanging="360"/>
+      </w:pPr>
+      <w:rPr>
+        <w:rFonts w:ascii="Wingdings" w:hAnsi="Wingdings" w:hint="default"/>
+      </w:rPr>
+    </w:lvl>
+  </w:abstractNum>
+  <w:abstractNum w:abstractNumId="1" w15:restartNumberingAfterBreak="0">
+    <w:nsid w:val="584C258F"/>
+    <w:multiLevelType w:val="hybridMultilevel"/>
+    <w:tmpl w:val="1B3AD734"/>
+    <w:lvl w:ilvl="0" w:tplc="20000001">
+      <w:start w:val="1"/>
+      <w:numFmt w:val="bullet"/>
+      <w:lvlText w:val=""/>
+      <w:lvlJc w:val="left"/>
+      <w:pPr>
+        <w:ind w:left="780" w:hanging="360"/>
+      </w:pPr>
+      <w:rPr>
+        <w:rFonts w:ascii="Symbol" w:hAnsi="Symbol" w:hint="default"/>
+      </w:rPr>
+    </w:lvl>
+    <w:lvl w:ilvl="1" w:tplc="20000003" w:tentative="1">
+      <w:start w:val="1"/>
+      <w:numFmt w:val="bullet"/>
+      <w:lvlText w:val="o"/>
+      <w:lvlJc w:val="left"/>
+      <w:pPr>
+        <w:ind w:left="1500" w:hanging="360"/>
+      </w:pPr>
+      <w:rPr>
+        <w:rFonts w:ascii="Courier New" w:hAnsi="Courier New" w:cs="Courier New" w:hint="default"/>
+      </w:rPr>
+    </w:lvl>
+    <w:lvl w:ilvl="2" w:tplc="20000005" w:tentative="1">
+      <w:start w:val="1"/>
+      <w:numFmt w:val="bullet"/>
+      <w:lvlText w:val=""/>
+      <w:lvlJc w:val="left"/>
+      <w:pPr>
+        <w:ind w:left="2220" w:hanging="360"/>
+      </w:pPr>
+      <w:rPr>
+        <w:rFonts w:ascii="Wingdings" w:hAnsi="Wingdings" w:hint="default"/>
+      </w:rPr>
+    </w:lvl>
+    <w:lvl w:ilvl="3" w:tplc="20000001" w:tentative="1">
+      <w:start w:val="1"/>
+      <w:numFmt w:val="bullet"/>
+      <w:lvlText w:val=""/>
+      <w:lvlJc w:val="left"/>
+      <w:pPr>
+        <w:ind w:left="2940" w:hanging="360"/>
+      </w:pPr>
+      <w:rPr>
+        <w:rFonts w:ascii="Symbol" w:hAnsi="Symbol" w:hint="default"/>
+      </w:rPr>
+    </w:lvl>
+    <w:lvl w:ilvl="4" w:tplc="20000003" w:tentative="1">
+      <w:start w:val="1"/>
+      <w:numFmt w:val="bullet"/>
+      <w:lvlText w:val="o"/>
+      <w:lvlJc w:val="left"/>
+      <w:pPr>
+        <w:ind w:left="3660" w:hanging="360"/>
+      </w:pPr>
+      <w:rPr>
+        <w:rFonts w:ascii="Courier New" w:hAnsi="Courier New" w:cs="Courier New" w:hint="default"/>
+      </w:rPr>
+    </w:lvl>
+    <w:lvl w:ilvl="5" w:tplc="20000005" w:tentative="1">
+      <w:start w:val="1"/>
+      <w:numFmt w:val="bullet"/>
+      <w:lvlText w:val=""/>
+      <w:lvlJc w:val="left"/>
+      <w:pPr>
+        <w:ind w:left="4380" w:hanging="360"/>
+      </w:pPr>
+      <w:rPr>
+        <w:rFonts w:ascii="Wingdings" w:hAnsi="Wingdings" w:hint="default"/>
+      </w:rPr>
+    </w:lvl>
+    <w:lvl w:ilvl="6" w:tplc="20000001" w:tentative="1">
+      <w:start w:val="1"/>
+      <w:numFmt w:val="bullet"/>
+      <w:lvlText w:val=""/>
+      <w:lvlJc w:val="left"/>
+      <w:pPr>
+        <w:ind w:left="5100" w:hanging="360"/>
+      </w:pPr>
+      <w:rPr>
+        <w:rFonts w:ascii="Symbol" w:hAnsi="Symbol" w:hint="default"/>
+      </w:rPr>
+    </w:lvl>
+    <w:lvl w:ilvl="7" w:tplc="20000003" w:tentative="1">
+      <w:start w:val="1"/>
+      <w:numFmt w:val="bullet"/>
+      <w:lvlText w:val="o"/>
+      <w:lvlJc w:val="left"/>
+      <w:pPr>
+        <w:ind w:left="5820" w:hanging="360"/>
+      </w:pPr>
+      <w:rPr>
+        <w:rFonts w:ascii="Courier New" w:hAnsi="Courier New" w:cs="Courier New" w:hint="default"/>
+      </w:rPr>
+    </w:lvl>
+    <w:lvl w:ilvl="8" w:tplc="20000005" w:tentative="1">
+      <w:start w:val="1"/>
+      <w:numFmt w:val="bullet"/>
+      <w:lvlText w:val=""/>
+      <w:lvlJc w:val="left"/>
+      <w:pPr>
+        <w:ind w:left="6540" w:hanging="360"/>
+      </w:pPr>
+      <w:rPr>
+        <w:rFonts w:ascii="Wingdings" w:hAnsi="Wingdings" w:hint="default"/>
+      </w:rPr>
+    </w:lvl>
+  </w:abstractNum>
+  <w:num w:numId="1" w16cid:durableId="1520199111">
+    <w:abstractNumId w:val="1"/>
+  </w:num>
+  <w:num w:numId="2" w16cid:durableId="64423449">
+    <w:abstractNumId w:val="0"/>
+  </w:num>
+</w:numbering>
 </file>
 
 <file path=word/styles.xml><?xml version="1.0" encoding="utf-8"?>
@@ -1759,7 +4122,6 @@
     <w:rPr>
       <w:rFonts w:ascii="Arial" w:hAnsi="Arial"/>
       <w:noProof/>
-      <w:lang w:val="en-BE"/>
     </w:rPr>
   </w:style>
   <w:style w:type="paragraph" w:styleId="Kop1">
@@ -1985,6 +4347,161 @@
     <w:rPr>
       <w:color w:val="0563C1" w:themeColor="hyperlink"/>
       <w:u w:val="single"/>
+    </w:rPr>
+  </w:style>
+  <w:style w:type="paragraph" w:styleId="Lijstalinea">
+    <w:name w:val="List Paragraph"/>
+    <w:basedOn w:val="Standaard"/>
+    <w:uiPriority w:val="34"/>
+    <w:qFormat/>
+    <w:rsid w:val="00BD7185"/>
+    <w:pPr>
+      <w:ind w:left="720"/>
+      <w:contextualSpacing/>
+    </w:pPr>
+  </w:style>
+  <w:style w:type="table" w:styleId="Tabelraster">
+    <w:name w:val="Table Grid"/>
+    <w:basedOn w:val="Standaardtabel"/>
+    <w:uiPriority w:val="39"/>
+    <w:rsid w:val="00285B42"/>
+    <w:pPr>
+      <w:spacing w:after="0" w:line="240" w:lineRule="auto"/>
+    </w:pPr>
+    <w:tblPr>
+      <w:tblBorders>
+        <w:top w:val="single" w:sz="4" w:space="0" w:color="auto"/>
+        <w:left w:val="single" w:sz="4" w:space="0" w:color="auto"/>
+        <w:bottom w:val="single" w:sz="4" w:space="0" w:color="auto"/>
+        <w:right w:val="single" w:sz="4" w:space="0" w:color="auto"/>
+        <w:insideH w:val="single" w:sz="4" w:space="0" w:color="auto"/>
+        <w:insideV w:val="single" w:sz="4" w:space="0" w:color="auto"/>
+      </w:tblBorders>
+    </w:tblPr>
+  </w:style>
+  <w:style w:type="table" w:styleId="Onopgemaaktetabel1">
+    <w:name w:val="Plain Table 1"/>
+    <w:basedOn w:val="Standaardtabel"/>
+    <w:uiPriority w:val="41"/>
+    <w:rsid w:val="00E80AF8"/>
+    <w:pPr>
+      <w:spacing w:after="0" w:line="240" w:lineRule="auto"/>
+    </w:pPr>
+    <w:tblPr>
+      <w:tblStyleRowBandSize w:val="1"/>
+      <w:tblStyleColBandSize w:val="1"/>
+      <w:tblBorders>
+        <w:top w:val="single" w:sz="4" w:space="0" w:color="BFBFBF" w:themeColor="background1" w:themeShade="BF"/>
+        <w:left w:val="single" w:sz="4" w:space="0" w:color="BFBFBF" w:themeColor="background1" w:themeShade="BF"/>
+        <w:bottom w:val="single" w:sz="4" w:space="0" w:color="BFBFBF" w:themeColor="background1" w:themeShade="BF"/>
+        <w:right w:val="single" w:sz="4" w:space="0" w:color="BFBFBF" w:themeColor="background1" w:themeShade="BF"/>
+        <w:insideH w:val="single" w:sz="4" w:space="0" w:color="BFBFBF" w:themeColor="background1" w:themeShade="BF"/>
+        <w:insideV w:val="single" w:sz="4" w:space="0" w:color="BFBFBF" w:themeColor="background1" w:themeShade="BF"/>
+      </w:tblBorders>
+    </w:tblPr>
+    <w:tblStylePr w:type="firstRow">
+      <w:rPr>
+        <w:b/>
+        <w:bCs/>
+      </w:rPr>
+    </w:tblStylePr>
+    <w:tblStylePr w:type="lastRow">
+      <w:rPr>
+        <w:b/>
+        <w:bCs/>
+      </w:rPr>
+      <w:tblPr/>
+      <w:tcPr>
+        <w:tcBorders>
+          <w:top w:val="double" w:sz="4" w:space="0" w:color="BFBFBF" w:themeColor="background1" w:themeShade="BF"/>
+        </w:tcBorders>
+      </w:tcPr>
+    </w:tblStylePr>
+    <w:tblStylePr w:type="firstCol">
+      <w:rPr>
+        <w:b/>
+        <w:bCs/>
+      </w:rPr>
+    </w:tblStylePr>
+    <w:tblStylePr w:type="lastCol">
+      <w:rPr>
+        <w:b/>
+        <w:bCs/>
+      </w:rPr>
+    </w:tblStylePr>
+    <w:tblStylePr w:type="band1Vert">
+      <w:tblPr/>
+      <w:tcPr>
+        <w:shd w:val="clear" w:color="auto" w:fill="F2F2F2" w:themeFill="background1" w:themeFillShade="F2"/>
+      </w:tcPr>
+    </w:tblStylePr>
+    <w:tblStylePr w:type="band1Horz">
+      <w:tblPr/>
+      <w:tcPr>
+        <w:shd w:val="clear" w:color="auto" w:fill="F2F2F2" w:themeFill="background1" w:themeFillShade="F2"/>
+      </w:tcPr>
+    </w:tblStylePr>
+  </w:style>
+  <w:style w:type="character" w:styleId="Onopgelostemelding">
+    <w:name w:val="Unresolved Mention"/>
+    <w:basedOn w:val="Standaardalinea-lettertype"/>
+    <w:uiPriority w:val="99"/>
+    <w:semiHidden/>
+    <w:unhideWhenUsed/>
+    <w:rsid w:val="004A2C20"/>
+    <w:rPr>
+      <w:color w:val="605E5C"/>
+      <w:shd w:val="clear" w:color="auto" w:fill="E1DFDD"/>
+    </w:rPr>
+  </w:style>
+  <w:style w:type="character" w:styleId="GevolgdeHyperlink">
+    <w:name w:val="FollowedHyperlink"/>
+    <w:basedOn w:val="Standaardalinea-lettertype"/>
+    <w:uiPriority w:val="99"/>
+    <w:semiHidden/>
+    <w:unhideWhenUsed/>
+    <w:rsid w:val="004A2C20"/>
+    <w:rPr>
+      <w:color w:val="954F72" w:themeColor="followedHyperlink"/>
+      <w:u w:val="single"/>
+    </w:rPr>
+  </w:style>
+  <w:style w:type="paragraph" w:styleId="Inhopg2">
+    <w:name w:val="toc 2"/>
+    <w:basedOn w:val="Standaard"/>
+    <w:next w:val="Standaard"/>
+    <w:autoRedefine/>
+    <w:uiPriority w:val="39"/>
+    <w:unhideWhenUsed/>
+    <w:rsid w:val="00006C44"/>
+    <w:pPr>
+      <w:spacing w:after="100"/>
+      <w:ind w:left="220"/>
+      <w:jc w:val="left"/>
+    </w:pPr>
+    <w:rPr>
+      <w:rFonts w:asciiTheme="minorHAnsi" w:eastAsiaTheme="minorEastAsia" w:hAnsiTheme="minorHAnsi" w:cs="Times New Roman"/>
+      <w:noProof w:val="0"/>
+      <w:lang w:eastAsia="en-BE"/>
+    </w:rPr>
+  </w:style>
+  <w:style w:type="paragraph" w:styleId="Inhopg3">
+    <w:name w:val="toc 3"/>
+    <w:basedOn w:val="Standaard"/>
+    <w:next w:val="Standaard"/>
+    <w:autoRedefine/>
+    <w:uiPriority w:val="39"/>
+    <w:unhideWhenUsed/>
+    <w:rsid w:val="00006C44"/>
+    <w:pPr>
+      <w:spacing w:after="100"/>
+      <w:ind w:left="440"/>
+      <w:jc w:val="left"/>
+    </w:pPr>
+    <w:rPr>
+      <w:rFonts w:asciiTheme="minorHAnsi" w:eastAsiaTheme="minorEastAsia" w:hAnsiTheme="minorHAnsi" w:cs="Times New Roman"/>
+      <w:noProof w:val="0"/>
+      <w:lang w:eastAsia="en-BE"/>
     </w:rPr>
   </w:style>
 </w:styles>
@@ -2286,10 +4803,29 @@
 </file>
 
 <file path=customXml/item1.xml><?xml version="1.0" encoding="utf-8"?>
+<CoverPageProperties xmlns="http://schemas.microsoft.com/office/2006/coverPageProps">
+  <PublishDate>2023</PublishDate>
+  <Abstract/>
+  <CompanyAddress/>
+  <CompanyPhone/>
+  <CompanyFax/>
+  <CompanyEmail/>
+</CoverPageProperties>
+</file>
+
+<file path=customXml/item2.xml><?xml version="1.0" encoding="utf-8"?>
 <b:Sources xmlns:b="http://schemas.openxmlformats.org/officeDocument/2006/bibliography" xmlns="http://schemas.openxmlformats.org/officeDocument/2006/bibliography" SelectedStyle="\APASixthEditionOfficeOnline.xsl" StyleName="APA" Version="6"/>
 </file>
 
 <file path=customXml/itemProps1.xml><?xml version="1.0" encoding="utf-8"?>
+<ds:datastoreItem xmlns:ds="http://schemas.openxmlformats.org/officeDocument/2006/customXml" ds:itemID="{55AF091B-3C7A-41E3-B477-F2FDAA23CFDA}">
+  <ds:schemaRefs>
+    <ds:schemaRef ds:uri="http://schemas.microsoft.com/office/2006/coverPageProps"/>
+  </ds:schemaRefs>
+</ds:datastoreItem>
+</file>
+
+<file path=customXml/itemProps2.xml><?xml version="1.0" encoding="utf-8"?>
 <ds:datastoreItem xmlns:ds="http://schemas.openxmlformats.org/officeDocument/2006/customXml" ds:itemID="{C91A05E9-08B3-46BD-968E-D43FDE62D385}">
   <ds:schemaRefs>
     <ds:schemaRef ds:uri="http://schemas.openxmlformats.org/officeDocument/2006/bibliography"/>

</xml_diff>